<commit_message>
Update guia proyecto dashboard.docx
</commit_message>
<xml_diff>
--- a/guia proyecto dashboard.docx
+++ b/guia proyecto dashboard.docx
@@ -90,12 +90,21 @@
           <w:bCs/>
         </w:rPr>
       </w:pPr>
-      <w:r>
-        <w:rPr>
-          <w:b/>
-          <w:bCs/>
-        </w:rPr>
-        <w:t>Frontend:</w:t>
+      <w:proofErr w:type="spellStart"/>
+      <w:r>
+        <w:rPr>
+          <w:b/>
+          <w:bCs/>
+        </w:rPr>
+        <w:t>Frontend</w:t>
+      </w:r>
+      <w:proofErr w:type="spellEnd"/>
+      <w:r>
+        <w:rPr>
+          <w:b/>
+          <w:bCs/>
+        </w:rPr>
+        <w:t>:</w:t>
       </w:r>
     </w:p>
     <w:p>
@@ -141,13 +150,31 @@
           <w:numId w:val="2"/>
         </w:numPr>
       </w:pPr>
-      <w:r>
-        <w:rPr>
-          <w:b/>
-          <w:bCs/>
-        </w:rPr>
-        <w:t>Formik + Yup</w:t>
-      </w:r>
+      <w:proofErr w:type="spellStart"/>
+      <w:r>
+        <w:rPr>
+          <w:b/>
+          <w:bCs/>
+        </w:rPr>
+        <w:t>Formik</w:t>
+      </w:r>
+      <w:proofErr w:type="spellEnd"/>
+      <w:r>
+        <w:rPr>
+          <w:b/>
+          <w:bCs/>
+        </w:rPr>
+        <w:t xml:space="preserve"> + </w:t>
+      </w:r>
+      <w:proofErr w:type="spellStart"/>
+      <w:r>
+        <w:rPr>
+          <w:b/>
+          <w:bCs/>
+        </w:rPr>
+        <w:t>Yup</w:t>
+      </w:r>
+      <w:proofErr w:type="spellEnd"/>
       <w:r>
         <w:t xml:space="preserve"> - Manejo y validación de formularios</w:t>
       </w:r>
@@ -159,13 +186,31 @@
           <w:numId w:val="2"/>
         </w:numPr>
       </w:pPr>
-      <w:r>
-        <w:rPr>
-          <w:b/>
-          <w:bCs/>
-        </w:rPr>
-        <w:t>React Router</w:t>
-      </w:r>
+      <w:proofErr w:type="spellStart"/>
+      <w:r>
+        <w:rPr>
+          <w:b/>
+          <w:bCs/>
+        </w:rPr>
+        <w:t>React</w:t>
+      </w:r>
+      <w:proofErr w:type="spellEnd"/>
+      <w:r>
+        <w:rPr>
+          <w:b/>
+          <w:bCs/>
+        </w:rPr>
+        <w:t xml:space="preserve"> </w:t>
+      </w:r>
+      <w:proofErr w:type="spellStart"/>
+      <w:r>
+        <w:rPr>
+          <w:b/>
+          <w:bCs/>
+        </w:rPr>
+        <w:t>Router</w:t>
+      </w:r>
+      <w:proofErr w:type="spellEnd"/>
       <w:r>
         <w:t xml:space="preserve"> - Navegación entre pantallas</w:t>
       </w:r>
@@ -177,6 +222,7 @@
           <w:numId w:val="2"/>
         </w:numPr>
       </w:pPr>
+      <w:proofErr w:type="spellStart"/>
       <w:r>
         <w:rPr>
           <w:b/>
@@ -184,6 +230,7 @@
         </w:rPr>
         <w:t>Recharts</w:t>
       </w:r>
+      <w:proofErr w:type="spellEnd"/>
       <w:r>
         <w:t xml:space="preserve"> - Gráficos y visualizaciones</w:t>
       </w:r>
@@ -195,12 +242,21 @@
           <w:bCs/>
         </w:rPr>
       </w:pPr>
-      <w:r>
-        <w:rPr>
-          <w:b/>
-          <w:bCs/>
-        </w:rPr>
-        <w:t>Backend:</w:t>
+      <w:proofErr w:type="spellStart"/>
+      <w:r>
+        <w:rPr>
+          <w:b/>
+          <w:bCs/>
+        </w:rPr>
+        <w:t>Backend</w:t>
+      </w:r>
+      <w:proofErr w:type="spellEnd"/>
+      <w:r>
+        <w:rPr>
+          <w:b/>
+          <w:bCs/>
+        </w:rPr>
+        <w:t>:</w:t>
       </w:r>
     </w:p>
     <w:p>
@@ -210,13 +266,31 @@
           <w:numId w:val="3"/>
         </w:numPr>
       </w:pPr>
-      <w:r>
-        <w:rPr>
-          <w:b/>
-          <w:bCs/>
-        </w:rPr>
-        <w:t>Firebase Firestore</w:t>
-      </w:r>
+      <w:proofErr w:type="spellStart"/>
+      <w:r>
+        <w:rPr>
+          <w:b/>
+          <w:bCs/>
+        </w:rPr>
+        <w:t>Firebase</w:t>
+      </w:r>
+      <w:proofErr w:type="spellEnd"/>
+      <w:r>
+        <w:rPr>
+          <w:b/>
+          <w:bCs/>
+        </w:rPr>
+        <w:t xml:space="preserve"> </w:t>
+      </w:r>
+      <w:proofErr w:type="spellStart"/>
+      <w:r>
+        <w:rPr>
+          <w:b/>
+          <w:bCs/>
+        </w:rPr>
+        <w:t>Firestore</w:t>
+      </w:r>
+      <w:proofErr w:type="spellEnd"/>
       <w:r>
         <w:t xml:space="preserve"> - Base de datos NoSQL en tiempo real</w:t>
       </w:r>
@@ -228,13 +302,31 @@
           <w:numId w:val="3"/>
         </w:numPr>
       </w:pPr>
-      <w:r>
-        <w:rPr>
-          <w:b/>
-          <w:bCs/>
-        </w:rPr>
-        <w:t>Firebase Auth</w:t>
-      </w:r>
+      <w:proofErr w:type="spellStart"/>
+      <w:r>
+        <w:rPr>
+          <w:b/>
+          <w:bCs/>
+        </w:rPr>
+        <w:t>Firebase</w:t>
+      </w:r>
+      <w:proofErr w:type="spellEnd"/>
+      <w:r>
+        <w:rPr>
+          <w:b/>
+          <w:bCs/>
+        </w:rPr>
+        <w:t xml:space="preserve"> </w:t>
+      </w:r>
+      <w:proofErr w:type="spellStart"/>
+      <w:r>
+        <w:rPr>
+          <w:b/>
+          <w:bCs/>
+        </w:rPr>
+        <w:t>Auth</w:t>
+      </w:r>
+      <w:proofErr w:type="spellEnd"/>
       <w:r>
         <w:t xml:space="preserve"> - Autenticación de usuarios</w:t>
       </w:r>
@@ -279,6 +371,7 @@
           <w:numId w:val="4"/>
         </w:numPr>
       </w:pPr>
+      <w:proofErr w:type="spellStart"/>
       <w:r>
         <w:rPr>
           <w:b/>
@@ -286,6 +379,7 @@
         </w:rPr>
         <w:t>LocalStorage</w:t>
       </w:r>
+      <w:proofErr w:type="spellEnd"/>
       <w:r>
         <w:t xml:space="preserve"> - Trabajo offline y sincronización</w:t>
       </w:r>
@@ -297,12 +391,21 @@
           <w:numId w:val="4"/>
         </w:numPr>
       </w:pPr>
-      <w:r>
-        <w:rPr>
-          <w:b/>
-          <w:bCs/>
-        </w:rPr>
-        <w:t>Geolocation API</w:t>
+      <w:proofErr w:type="spellStart"/>
+      <w:r>
+        <w:rPr>
+          <w:b/>
+          <w:bCs/>
+        </w:rPr>
+        <w:t>Geolocation</w:t>
+      </w:r>
+      <w:proofErr w:type="spellEnd"/>
+      <w:r>
+        <w:rPr>
+          <w:b/>
+          <w:bCs/>
+        </w:rPr>
+        <w:t xml:space="preserve"> API</w:t>
       </w:r>
       <w:r>
         <w:t xml:space="preserve"> - Captura de coordenadas GPS</w:t>
@@ -315,12 +418,21 @@
           <w:numId w:val="4"/>
         </w:numPr>
       </w:pPr>
-      <w:r>
-        <w:rPr>
-          <w:b/>
-          <w:bCs/>
-        </w:rPr>
-        <w:t>Export CSV</w:t>
+      <w:proofErr w:type="spellStart"/>
+      <w:r>
+        <w:rPr>
+          <w:b/>
+          <w:bCs/>
+        </w:rPr>
+        <w:t>Export</w:t>
+      </w:r>
+      <w:proofErr w:type="spellEnd"/>
+      <w:r>
+        <w:rPr>
+          <w:b/>
+          <w:bCs/>
+        </w:rPr>
+        <w:t xml:space="preserve"> CSV</w:t>
       </w:r>
       <w:r>
         <w:t xml:space="preserve"> - Generación de reportes</w:t>
@@ -386,7 +498,15 @@
         <w:t>Acceso:</w:t>
       </w:r>
       <w:r>
-        <w:t xml:space="preserve"> Dashboard completo y panel de administración</w:t>
+        <w:t xml:space="preserve"> </w:t>
+      </w:r>
+      <w:proofErr w:type="spellStart"/>
+      <w:r>
+        <w:t>Dashboard</w:t>
+      </w:r>
+      <w:proofErr w:type="spellEnd"/>
+      <w:r>
+        <w:t xml:space="preserve"> completo y panel de administración</w:t>
       </w:r>
     </w:p>
     <w:p>
@@ -438,7 +558,15 @@
         <w:t>Acceso:</w:t>
       </w:r>
       <w:r>
-        <w:t xml:space="preserve"> Panel de aprobación y dashboard de su equipo</w:t>
+        <w:t xml:space="preserve"> Panel de aprobación y </w:t>
+      </w:r>
+      <w:proofErr w:type="spellStart"/>
+      <w:r>
+        <w:t>dashboard</w:t>
+      </w:r>
+      <w:proofErr w:type="spellEnd"/>
+      <w:r>
+        <w:t xml:space="preserve"> de su equipo</w:t>
       </w:r>
     </w:p>
     <w:p>
@@ -567,23 +695,76 @@
     </w:p>
     <w:p>
       <w:r>
-        <w:t xml:space="preserve">  location: { name: "CDV La Paz", type: "center" },</w:t>
-      </w:r>
-    </w:p>
-    <w:p>
-      <w:r>
-        <w:t xml:space="preserve">  totalBeneficiaries: 45,</w:t>
-      </w:r>
-    </w:p>
-    <w:p>
-      <w:r>
-        <w:t xml:space="preserve">  schedule: "J1",</w:t>
-      </w:r>
-    </w:p>
-    <w:p>
-      <w:r>
         <w:t xml:space="preserve">  </w:t>
       </w:r>
+      <w:proofErr w:type="spellStart"/>
+      <w:r>
+        <w:t>location</w:t>
+      </w:r>
+      <w:proofErr w:type="spellEnd"/>
+      <w:r>
+        <w:t xml:space="preserve">: </w:t>
+      </w:r>
+      <w:proofErr w:type="gramStart"/>
+      <w:r>
+        <w:t xml:space="preserve">{ </w:t>
+      </w:r>
+      <w:proofErr w:type="spellStart"/>
+      <w:r>
+        <w:t>name</w:t>
+      </w:r>
+      <w:proofErr w:type="spellEnd"/>
+      <w:proofErr w:type="gramEnd"/>
+      <w:r>
+        <w:t xml:space="preserve">: "CDV La Paz", </w:t>
+      </w:r>
+      <w:proofErr w:type="spellStart"/>
+      <w:r>
+        <w:t>type</w:t>
+      </w:r>
+      <w:proofErr w:type="spellEnd"/>
+      <w:r>
+        <w:t>: "center</w:t>
+      </w:r>
+      <w:proofErr w:type="gramStart"/>
+      <w:r>
+        <w:t>" }</w:t>
+      </w:r>
+      <w:proofErr w:type="gramEnd"/>
+      <w:r>
+        <w:t>,</w:t>
+      </w:r>
+    </w:p>
+    <w:p>
+      <w:r>
+        <w:t xml:space="preserve">  </w:t>
+      </w:r>
+      <w:proofErr w:type="spellStart"/>
+      <w:r>
+        <w:t>totalBeneficiaries</w:t>
+      </w:r>
+      <w:proofErr w:type="spellEnd"/>
+      <w:r>
+        <w:t>: 45,</w:t>
+      </w:r>
+    </w:p>
+    <w:p>
+      <w:r>
+        <w:t xml:space="preserve">  </w:t>
+      </w:r>
+      <w:proofErr w:type="spellStart"/>
+      <w:r>
+        <w:t>schedule</w:t>
+      </w:r>
+      <w:proofErr w:type="spellEnd"/>
+      <w:r>
+        <w:t>: "J1",</w:t>
+      </w:r>
+    </w:p>
+    <w:p>
+      <w:r>
+        <w:t xml:space="preserve">  </w:t>
+      </w:r>
     </w:p>
     <w:p>
       <w:r>
@@ -592,27 +773,83 @@
     </w:p>
     <w:p>
       <w:r>
-        <w:t xml:space="preserve">  educationalActivity: {</w:t>
-      </w:r>
-    </w:p>
-    <w:p>
-      <w:r>
-        <w:t xml:space="preserve">    included: true,</w:t>
-      </w:r>
-    </w:p>
-    <w:p>
-      <w:r>
-        <w:t xml:space="preserve">    type: "physical",</w:t>
-      </w:r>
-    </w:p>
-    <w:p>
-      <w:r>
-        <w:t xml:space="preserve">    subtype: "therapeutic",</w:t>
-      </w:r>
-    </w:p>
-    <w:p>
-      <w:r>
-        <w:t xml:space="preserve">    description: "Actividad física terapéutica..."</w:t>
+        <w:t xml:space="preserve">  </w:t>
+      </w:r>
+      <w:proofErr w:type="spellStart"/>
+      <w:r>
+        <w:t>educationalActivity</w:t>
+      </w:r>
+      <w:proofErr w:type="spellEnd"/>
+      <w:r>
+        <w:t>: {</w:t>
+      </w:r>
+    </w:p>
+    <w:p>
+      <w:r>
+        <w:t xml:space="preserve">    </w:t>
+      </w:r>
+      <w:proofErr w:type="spellStart"/>
+      <w:r>
+        <w:t>included</w:t>
+      </w:r>
+      <w:proofErr w:type="spellEnd"/>
+      <w:r>
+        <w:t>: true,</w:t>
+      </w:r>
+    </w:p>
+    <w:p>
+      <w:r>
+        <w:t xml:space="preserve">    </w:t>
+      </w:r>
+      <w:proofErr w:type="spellStart"/>
+      <w:r>
+        <w:t>type</w:t>
+      </w:r>
+      <w:proofErr w:type="spellEnd"/>
+      <w:r>
+        <w:t>: "</w:t>
+      </w:r>
+      <w:proofErr w:type="spellStart"/>
+      <w:r>
+        <w:t>physical</w:t>
+      </w:r>
+      <w:proofErr w:type="spellEnd"/>
+      <w:r>
+        <w:t>",</w:t>
+      </w:r>
+    </w:p>
+    <w:p>
+      <w:r>
+        <w:t xml:space="preserve">    </w:t>
+      </w:r>
+      <w:proofErr w:type="spellStart"/>
+      <w:r>
+        <w:t>subtype</w:t>
+      </w:r>
+      <w:proofErr w:type="spellEnd"/>
+      <w:r>
+        <w:t>: "</w:t>
+      </w:r>
+      <w:proofErr w:type="spellStart"/>
+      <w:r>
+        <w:t>therapeutic</w:t>
+      </w:r>
+      <w:proofErr w:type="spellEnd"/>
+      <w:r>
+        <w:t>",</w:t>
+      </w:r>
+    </w:p>
+    <w:p>
+      <w:r>
+        <w:t xml:space="preserve">    </w:t>
+      </w:r>
+      <w:proofErr w:type="spellStart"/>
+      <w:r>
+        <w:t>description</w:t>
+      </w:r>
+      <w:proofErr w:type="spellEnd"/>
+      <w:r>
+        <w:t>: "Actividad física terapéutica..."</w:t>
       </w:r>
     </w:p>
     <w:p>
@@ -633,22 +870,62 @@
     <w:p>
       <w:r>
         <w:lastRenderedPageBreak/>
-        <w:t xml:space="preserve">  nutritionDelivery: {</w:t>
-      </w:r>
-    </w:p>
-    <w:p>
-      <w:r>
-        <w:t xml:space="preserve">    included: true,</w:t>
-      </w:r>
-    </w:p>
-    <w:p>
-      <w:r>
-        <w:t xml:space="preserve">    type: "centerRation",</w:t>
-      </w:r>
-    </w:p>
-    <w:p>
-      <w:r>
-        <w:t xml:space="preserve">    description: "Entrega de raciones..."</w:t>
+        <w:t xml:space="preserve">  </w:t>
+      </w:r>
+      <w:proofErr w:type="spellStart"/>
+      <w:r>
+        <w:t>nutritionDelivery</w:t>
+      </w:r>
+      <w:proofErr w:type="spellEnd"/>
+      <w:r>
+        <w:t>: {</w:t>
+      </w:r>
+    </w:p>
+    <w:p>
+      <w:r>
+        <w:t xml:space="preserve">    </w:t>
+      </w:r>
+      <w:proofErr w:type="spellStart"/>
+      <w:r>
+        <w:t>included</w:t>
+      </w:r>
+      <w:proofErr w:type="spellEnd"/>
+      <w:r>
+        <w:t>: true,</w:t>
+      </w:r>
+    </w:p>
+    <w:p>
+      <w:r>
+        <w:t xml:space="preserve">    </w:t>
+      </w:r>
+      <w:proofErr w:type="spellStart"/>
+      <w:r>
+        <w:t>type</w:t>
+      </w:r>
+      <w:proofErr w:type="spellEnd"/>
+      <w:r>
+        <w:t>: "</w:t>
+      </w:r>
+      <w:proofErr w:type="spellStart"/>
+      <w:r>
+        <w:t>centerRation</w:t>
+      </w:r>
+      <w:proofErr w:type="spellEnd"/>
+      <w:r>
+        <w:t>",</w:t>
+      </w:r>
+    </w:p>
+    <w:p>
+      <w:r>
+        <w:t xml:space="preserve">    </w:t>
+      </w:r>
+      <w:proofErr w:type="spellStart"/>
+      <w:r>
+        <w:t>description</w:t>
+      </w:r>
+      <w:proofErr w:type="spellEnd"/>
+      <w:r>
+        <w:t>: "Entrega de raciones..."</w:t>
       </w:r>
     </w:p>
     <w:p>
@@ -709,7 +986,28 @@
         <w:t>Solución:</w:t>
       </w:r>
       <w:r>
-        <w:t xml:space="preserve"> calculateUniqueAttendance() agrupa por ubicación+fecha+jornada y toma máximo</w:t>
+        <w:t xml:space="preserve"> </w:t>
+      </w:r>
+      <w:proofErr w:type="spellStart"/>
+      <w:proofErr w:type="gramStart"/>
+      <w:r>
+        <w:t>calculateUniqueAttendance</w:t>
+      </w:r>
+      <w:proofErr w:type="spellEnd"/>
+      <w:r>
+        <w:t>(</w:t>
+      </w:r>
+      <w:proofErr w:type="gramEnd"/>
+      <w:r>
+        <w:t xml:space="preserve">) agrupa por </w:t>
+      </w:r>
+      <w:proofErr w:type="spellStart"/>
+      <w:r>
+        <w:t>ubicación+fecha+jornada</w:t>
+      </w:r>
+      <w:proofErr w:type="spellEnd"/>
+      <w:r>
+        <w:t xml:space="preserve"> y toma máximo</w:t>
       </w:r>
     </w:p>
     <w:p>
@@ -772,8 +1070,17 @@
           <w:b/>
           <w:bCs/>
         </w:rPr>
-        <w:t>1. ActivityForm.jsx</w:t>
-      </w:r>
+        <w:t xml:space="preserve">1. </w:t>
+      </w:r>
+      <w:proofErr w:type="spellStart"/>
+      <w:r>
+        <w:rPr>
+          <w:b/>
+          <w:bCs/>
+        </w:rPr>
+        <w:t>ActivityForm.jsx</w:t>
+      </w:r>
+      <w:proofErr w:type="spellEnd"/>
     </w:p>
     <w:p>
       <w:pPr>
@@ -867,7 +1174,23 @@
           <w:b/>
           <w:bCs/>
         </w:rPr>
-        <w:t>2. Dashboard.jsx (Distrito)</w:t>
+        <w:t xml:space="preserve">2. </w:t>
+      </w:r>
+      <w:proofErr w:type="spellStart"/>
+      <w:r>
+        <w:rPr>
+          <w:b/>
+          <w:bCs/>
+        </w:rPr>
+        <w:t>Dashboard.jsx</w:t>
+      </w:r>
+      <w:proofErr w:type="spellEnd"/>
+      <w:r>
+        <w:rPr>
+          <w:b/>
+          <w:bCs/>
+        </w:rPr>
+        <w:t xml:space="preserve"> (Distrito)</w:t>
       </w:r>
     </w:p>
     <w:p>
@@ -935,8 +1258,13 @@
           <w:numId w:val="10"/>
         </w:numPr>
       </w:pPr>
-      <w:r>
-        <w:t>KPIs en tiempo real</w:t>
+      <w:proofErr w:type="spellStart"/>
+      <w:r>
+        <w:t>KPIs</w:t>
+      </w:r>
+      <w:proofErr w:type="spellEnd"/>
+      <w:r>
+        <w:t xml:space="preserve"> en tiempo real</w:t>
       </w:r>
     </w:p>
     <w:p>
@@ -963,8 +1291,17 @@
           <w:b/>
           <w:bCs/>
         </w:rPr>
-        <w:t>3. ContractorDashboard.jsx</w:t>
-      </w:r>
+        <w:t xml:space="preserve">3. </w:t>
+      </w:r>
+      <w:proofErr w:type="spellStart"/>
+      <w:r>
+        <w:rPr>
+          <w:b/>
+          <w:bCs/>
+        </w:rPr>
+        <w:t>ContractorDashboard.jsx</w:t>
+      </w:r>
+      <w:proofErr w:type="spellEnd"/>
     </w:p>
     <w:p>
       <w:pPr>
@@ -1058,8 +1395,17 @@
           <w:b/>
           <w:bCs/>
         </w:rPr>
-        <w:t>4. ApprovalPanel.jsx</w:t>
-      </w:r>
+        <w:t xml:space="preserve">4. </w:t>
+      </w:r>
+      <w:proofErr w:type="spellStart"/>
+      <w:r>
+        <w:rPr>
+          <w:b/>
+          <w:bCs/>
+        </w:rPr>
+        <w:t>ApprovalPanel.jsx</w:t>
+      </w:r>
+      <w:proofErr w:type="spellEnd"/>
     </w:p>
     <w:p>
       <w:pPr>
@@ -1328,7 +1674,23 @@
           <w:b/>
           <w:bCs/>
         </w:rPr>
-        <w:t>3. Dashboards Inteligentes</w:t>
+        <w:t xml:space="preserve">3. </w:t>
+      </w:r>
+      <w:proofErr w:type="spellStart"/>
+      <w:r>
+        <w:rPr>
+          <w:b/>
+          <w:bCs/>
+        </w:rPr>
+        <w:t>Dashboards</w:t>
+      </w:r>
+      <w:proofErr w:type="spellEnd"/>
+      <w:r>
+        <w:rPr>
+          <w:b/>
+          <w:bCs/>
+        </w:rPr>
+        <w:t xml:space="preserve"> Inteligentes</w:t>
       </w:r>
     </w:p>
     <w:p>
@@ -1344,7 +1706,23 @@
           <w:bCs/>
         </w:rPr>
         <w:lastRenderedPageBreak/>
-        <w:t>KPI Cards:</w:t>
+        <w:t xml:space="preserve">KPI </w:t>
+      </w:r>
+      <w:proofErr w:type="spellStart"/>
+      <w:r>
+        <w:rPr>
+          <w:b/>
+          <w:bCs/>
+        </w:rPr>
+        <w:t>Cards</w:t>
+      </w:r>
+      <w:proofErr w:type="spellEnd"/>
+      <w:r>
+        <w:rPr>
+          <w:b/>
+          <w:bCs/>
+        </w:rPr>
+        <w:t>:</w:t>
       </w:r>
       <w:r>
         <w:t xml:space="preserve"> Métricas principales en tiempo real</w:t>
@@ -1746,7 +2124,15 @@
         <w:t>Ejemplo:</w:t>
       </w:r>
       <w:r>
-        <w:t xml:space="preserve"> CDV La Paz J1: Max(45 educativo, 45 raciones) = 45 únicos</w:t>
+        <w:t xml:space="preserve"> CDV La Paz J1: </w:t>
+      </w:r>
+      <w:proofErr w:type="gramStart"/>
+      <w:r>
+        <w:t>Max(</w:t>
+      </w:r>
+      <w:proofErr w:type="gramEnd"/>
+      <w:r>
+        <w:t>45 educativo, 45 raciones) = 45 únicos</w:t>
       </w:r>
     </w:p>
     <w:p>
@@ -2057,12 +2443,21 @@
           <w:numId w:val="23"/>
         </w:numPr>
       </w:pPr>
-      <w:r>
-        <w:rPr>
-          <w:b/>
-          <w:bCs/>
-        </w:rPr>
-        <w:t>Firestore Rules:</w:t>
+      <w:proofErr w:type="spellStart"/>
+      <w:r>
+        <w:rPr>
+          <w:b/>
+          <w:bCs/>
+        </w:rPr>
+        <w:t>Firestore</w:t>
+      </w:r>
+      <w:proofErr w:type="spellEnd"/>
+      <w:r>
+        <w:rPr>
+          <w:b/>
+          <w:bCs/>
+        </w:rPr>
+        <w:t xml:space="preserve"> Rules:</w:t>
       </w:r>
       <w:r>
         <w:t xml:space="preserve"> Acceso controlado a nivel de documento</w:t>
@@ -2083,7 +2478,23 @@
         <w:t>Autenticación:</w:t>
       </w:r>
       <w:r>
-        <w:t xml:space="preserve"> Firebase Auth con validación de permisos</w:t>
+        <w:t xml:space="preserve"> </w:t>
+      </w:r>
+      <w:proofErr w:type="spellStart"/>
+      <w:r>
+        <w:t>Firebase</w:t>
+      </w:r>
+      <w:proofErr w:type="spellEnd"/>
+      <w:r>
+        <w:t xml:space="preserve"> </w:t>
+      </w:r>
+      <w:proofErr w:type="spellStart"/>
+      <w:r>
+        <w:t>Auth</w:t>
+      </w:r>
+      <w:proofErr w:type="spellEnd"/>
+      <w:r>
+        <w:t xml:space="preserve"> con validación de permisos</w:t>
       </w:r>
     </w:p>
     <w:p>
@@ -2126,15 +2537,32 @@
           <w:numId w:val="24"/>
         </w:numPr>
       </w:pPr>
-      <w:r>
-        <w:rPr>
-          <w:b/>
-          <w:bCs/>
-        </w:rPr>
-        <w:t>Caching:</w:t>
-      </w:r>
-      <w:r>
-        <w:t xml:space="preserve"> LocalStorage para trabajo offline</w:t>
+      <w:proofErr w:type="spellStart"/>
+      <w:r>
+        <w:rPr>
+          <w:b/>
+          <w:bCs/>
+        </w:rPr>
+        <w:t>Caching</w:t>
+      </w:r>
+      <w:proofErr w:type="spellEnd"/>
+      <w:r>
+        <w:rPr>
+          <w:b/>
+          <w:bCs/>
+        </w:rPr>
+        <w:t>:</w:t>
+      </w:r>
+      <w:r>
+        <w:t xml:space="preserve"> </w:t>
+      </w:r>
+      <w:proofErr w:type="spellStart"/>
+      <w:r>
+        <w:t>LocalStorage</w:t>
+      </w:r>
+      <w:proofErr w:type="spellEnd"/>
+      <w:r>
+        <w:t xml:space="preserve"> para trabajo offline</w:t>
       </w:r>
     </w:p>
     <w:p>
@@ -2152,8 +2580,13 @@
         <w:t>Optimización:</w:t>
       </w:r>
       <w:r>
-        <w:t xml:space="preserve"> Consultas indexadas en Firestore</w:t>
-      </w:r>
+        <w:t xml:space="preserve"> Consultas indexadas en </w:t>
+      </w:r>
+      <w:proofErr w:type="spellStart"/>
+      <w:r>
+        <w:t>Firestore</w:t>
+      </w:r>
+      <w:proofErr w:type="spellEnd"/>
     </w:p>
     <w:p>
       <w:pPr>
@@ -2185,7 +2618,15 @@
         <w:t>Responsive:</w:t>
       </w:r>
       <w:r>
-        <w:t xml:space="preserve"> Funciona en desktop, tablet y móvil</w:t>
+        <w:t xml:space="preserve"> Funciona en desktop, </w:t>
+      </w:r>
+      <w:proofErr w:type="spellStart"/>
+      <w:r>
+        <w:t>tablet</w:t>
+      </w:r>
+      <w:proofErr w:type="spellEnd"/>
+      <w:r>
+        <w:t xml:space="preserve"> y móvil</w:t>
       </w:r>
     </w:p>
     <w:p>
@@ -2200,7 +2641,23 @@
           <w:b/>
           <w:bCs/>
         </w:rPr>
-        <w:t>Offline First:</w:t>
+        <w:t xml:space="preserve">Offline </w:t>
+      </w:r>
+      <w:proofErr w:type="spellStart"/>
+      <w:r>
+        <w:rPr>
+          <w:b/>
+          <w:bCs/>
+        </w:rPr>
+        <w:t>First</w:t>
+      </w:r>
+      <w:proofErr w:type="spellEnd"/>
+      <w:r>
+        <w:rPr>
+          <w:b/>
+          <w:bCs/>
+        </w:rPr>
+        <w:t>:</w:t>
       </w:r>
       <w:r>
         <w:t xml:space="preserve"> No se pierde trabajo sin conexión</w:t>
@@ -2231,13 +2688,22 @@
           <w:numId w:val="25"/>
         </w:numPr>
       </w:pPr>
+      <w:proofErr w:type="spellStart"/>
       <w:r>
         <w:rPr>
           <w:b/>
           <w:bCs/>
         </w:rPr>
         <w:lastRenderedPageBreak/>
-        <w:t>Feedback:</w:t>
+        <w:t>Feedback</w:t>
+      </w:r>
+      <w:proofErr w:type="spellEnd"/>
+      <w:r>
+        <w:rPr>
+          <w:b/>
+          <w:bCs/>
+        </w:rPr>
+        <w:t>:</w:t>
       </w:r>
       <w:r>
         <w:t xml:space="preserve"> Estados claros (cargando, éxito, error)</w:t>
@@ -2416,7 +2882,1936 @@
         <w:t>Esta aplicación representa una solución integral que digitaliza y optimiza la gestión del programa de adulto mayor, proporcionando transparencia, eficiencia y datos precisos para la toma de decisiones estratégicas del Distrito de Barranquilla.</w:t>
       </w:r>
     </w:p>
-    <w:p/>
+    <w:p>
+      <w:pPr>
+        <w:jc w:val="center"/>
+        <w:rPr>
+          <w:b/>
+          <w:bCs/>
+        </w:rPr>
+      </w:pPr>
+      <w:r>
+        <w:rPr>
+          <w:b/>
+          <w:bCs/>
+        </w:rPr>
+        <w:t>ESTRUCTURA DEL PROYECTO:</w:t>
+      </w:r>
+    </w:p>
+    <w:p>
+      <w:r>
+        <w:t xml:space="preserve">└── </w:t>
+      </w:r>
+      <w:proofErr w:type="spellStart"/>
+      <w:r>
+        <w:t>src</w:t>
+      </w:r>
+      <w:proofErr w:type="spellEnd"/>
+    </w:p>
+    <w:p>
+      <w:r>
+        <w:t xml:space="preserve">    </w:t>
+      </w:r>
+      <w:r>
+        <w:rPr>
+          <w:rFonts w:ascii="MS Gothic" w:eastAsia="MS Gothic" w:hAnsi="MS Gothic" w:cs="MS Gothic" w:hint="eastAsia"/>
+        </w:rPr>
+        <w:t>├</w:t>
+      </w:r>
+      <w:r>
+        <w:rPr>
+          <w:rFonts w:ascii="Calibri" w:hAnsi="Calibri" w:cs="Calibri"/>
+        </w:rPr>
+        <w:t>──</w:t>
+      </w:r>
+      <w:r>
+        <w:t xml:space="preserve"> App.css</w:t>
+      </w:r>
+    </w:p>
+    <w:p>
+      <w:r>
+        <w:t xml:space="preserve">    </w:t>
+      </w:r>
+      <w:r>
+        <w:rPr>
+          <w:rFonts w:ascii="MS Gothic" w:eastAsia="MS Gothic" w:hAnsi="MS Gothic" w:cs="MS Gothic" w:hint="eastAsia"/>
+        </w:rPr>
+        <w:t>├</w:t>
+      </w:r>
+      <w:r>
+        <w:rPr>
+          <w:rFonts w:ascii="Calibri" w:hAnsi="Calibri" w:cs="Calibri"/>
+        </w:rPr>
+        <w:t>──</w:t>
+      </w:r>
+      <w:r>
+        <w:t xml:space="preserve"> App.js</w:t>
+      </w:r>
+    </w:p>
+    <w:p>
+      <w:r>
+        <w:t xml:space="preserve">    </w:t>
+      </w:r>
+      <w:r>
+        <w:rPr>
+          <w:rFonts w:ascii="MS Gothic" w:eastAsia="MS Gothic" w:hAnsi="MS Gothic" w:cs="MS Gothic" w:hint="eastAsia"/>
+        </w:rPr>
+        <w:t>├</w:t>
+      </w:r>
+      <w:r>
+        <w:rPr>
+          <w:rFonts w:ascii="Calibri" w:hAnsi="Calibri" w:cs="Calibri"/>
+        </w:rPr>
+        <w:t>──</w:t>
+      </w:r>
+      <w:r>
+        <w:t xml:space="preserve"> App.test.js</w:t>
+      </w:r>
+    </w:p>
+    <w:p>
+      <w:r>
+        <w:t xml:space="preserve">    </w:t>
+      </w:r>
+      <w:r>
+        <w:rPr>
+          <w:rFonts w:ascii="MS Gothic" w:eastAsia="MS Gothic" w:hAnsi="MS Gothic" w:cs="MS Gothic" w:hint="eastAsia"/>
+        </w:rPr>
+        <w:t>├</w:t>
+      </w:r>
+      <w:r>
+        <w:rPr>
+          <w:rFonts w:ascii="Calibri" w:hAnsi="Calibri" w:cs="Calibri"/>
+        </w:rPr>
+        <w:t>──</w:t>
+      </w:r>
+      <w:r>
+        <w:t xml:space="preserve"> </w:t>
+      </w:r>
+      <w:proofErr w:type="spellStart"/>
+      <w:r>
+        <w:t>assets</w:t>
+      </w:r>
+      <w:proofErr w:type="spellEnd"/>
+    </w:p>
+    <w:p>
+      <w:r>
+        <w:t xml:space="preserve">    </w:t>
+      </w:r>
+      <w:r>
+        <w:rPr>
+          <w:rFonts w:ascii="MS Gothic" w:eastAsia="MS Gothic" w:hAnsi="MS Gothic" w:cs="MS Gothic" w:hint="eastAsia"/>
+        </w:rPr>
+        <w:t>├</w:t>
+      </w:r>
+      <w:r>
+        <w:rPr>
+          <w:rFonts w:ascii="Calibri" w:hAnsi="Calibri" w:cs="Calibri"/>
+        </w:rPr>
+        <w:t>──</w:t>
+      </w:r>
+      <w:r>
+        <w:t xml:space="preserve"> </w:t>
+      </w:r>
+      <w:proofErr w:type="spellStart"/>
+      <w:r>
+        <w:t>components</w:t>
+      </w:r>
+      <w:proofErr w:type="spellEnd"/>
+    </w:p>
+    <w:p>
+      <w:r>
+        <w:t xml:space="preserve">    │   </w:t>
+      </w:r>
+      <w:r>
+        <w:rPr>
+          <w:rFonts w:ascii="MS Gothic" w:eastAsia="MS Gothic" w:hAnsi="MS Gothic" w:cs="MS Gothic" w:hint="eastAsia"/>
+        </w:rPr>
+        <w:t>├</w:t>
+      </w:r>
+      <w:r>
+        <w:rPr>
+          <w:rFonts w:ascii="Calibri" w:hAnsi="Calibri" w:cs="Calibri"/>
+        </w:rPr>
+        <w:t>──</w:t>
+      </w:r>
+      <w:r>
+        <w:t xml:space="preserve"> </w:t>
+      </w:r>
+      <w:proofErr w:type="spellStart"/>
+      <w:r>
+        <w:t>activities</w:t>
+      </w:r>
+      <w:proofErr w:type="spellEnd"/>
+    </w:p>
+    <w:p>
+      <w:r>
+        <w:t xml:space="preserve">    │   │   └── </w:t>
+      </w:r>
+      <w:proofErr w:type="spellStart"/>
+      <w:r>
+        <w:t>ActivityForm.jsx</w:t>
+      </w:r>
+      <w:proofErr w:type="spellEnd"/>
+    </w:p>
+    <w:p>
+      <w:r>
+        <w:t xml:space="preserve">    │   </w:t>
+      </w:r>
+      <w:r>
+        <w:rPr>
+          <w:rFonts w:ascii="MS Gothic" w:eastAsia="MS Gothic" w:hAnsi="MS Gothic" w:cs="MS Gothic" w:hint="eastAsia"/>
+        </w:rPr>
+        <w:t>├</w:t>
+      </w:r>
+      <w:r>
+        <w:rPr>
+          <w:rFonts w:ascii="Calibri" w:hAnsi="Calibri" w:cs="Calibri"/>
+        </w:rPr>
+        <w:t>──</w:t>
+      </w:r>
+      <w:r>
+        <w:t xml:space="preserve"> </w:t>
+      </w:r>
+      <w:proofErr w:type="spellStart"/>
+      <w:r>
+        <w:t>approval</w:t>
+      </w:r>
+      <w:proofErr w:type="spellEnd"/>
+    </w:p>
+    <w:p>
+      <w:r>
+        <w:t xml:space="preserve">    │   │   └── </w:t>
+      </w:r>
+      <w:proofErr w:type="spellStart"/>
+      <w:r>
+        <w:t>ApprovalPanel.jsx</w:t>
+      </w:r>
+      <w:proofErr w:type="spellEnd"/>
+    </w:p>
+    <w:p>
+      <w:r>
+        <w:t xml:space="preserve">    │   </w:t>
+      </w:r>
+      <w:r>
+        <w:rPr>
+          <w:rFonts w:ascii="MS Gothic" w:eastAsia="MS Gothic" w:hAnsi="MS Gothic" w:cs="MS Gothic" w:hint="eastAsia"/>
+        </w:rPr>
+        <w:t>├</w:t>
+      </w:r>
+      <w:r>
+        <w:rPr>
+          <w:rFonts w:ascii="Calibri" w:hAnsi="Calibri" w:cs="Calibri"/>
+        </w:rPr>
+        <w:t>──</w:t>
+      </w:r>
+      <w:r>
+        <w:t xml:space="preserve"> </w:t>
+      </w:r>
+      <w:proofErr w:type="spellStart"/>
+      <w:r>
+        <w:t>auth</w:t>
+      </w:r>
+      <w:proofErr w:type="spellEnd"/>
+    </w:p>
+    <w:p>
+      <w:r>
+        <w:lastRenderedPageBreak/>
+        <w:t xml:space="preserve">    │   │   └── </w:t>
+      </w:r>
+      <w:proofErr w:type="spellStart"/>
+      <w:r>
+        <w:t>Login.jsx</w:t>
+      </w:r>
+      <w:proofErr w:type="spellEnd"/>
+    </w:p>
+    <w:p>
+      <w:r>
+        <w:t xml:space="preserve">    │   </w:t>
+      </w:r>
+      <w:r>
+        <w:rPr>
+          <w:rFonts w:ascii="MS Gothic" w:eastAsia="MS Gothic" w:hAnsi="MS Gothic" w:cs="MS Gothic" w:hint="eastAsia"/>
+        </w:rPr>
+        <w:t>├</w:t>
+      </w:r>
+      <w:r>
+        <w:rPr>
+          <w:rFonts w:ascii="Calibri" w:hAnsi="Calibri" w:cs="Calibri"/>
+        </w:rPr>
+        <w:t>──</w:t>
+      </w:r>
+      <w:r>
+        <w:t xml:space="preserve"> </w:t>
+      </w:r>
+      <w:proofErr w:type="spellStart"/>
+      <w:r>
+        <w:t>contractor</w:t>
+      </w:r>
+      <w:proofErr w:type="spellEnd"/>
+    </w:p>
+    <w:p>
+      <w:r>
+        <w:t xml:space="preserve">    │   │   </w:t>
+      </w:r>
+      <w:r>
+        <w:rPr>
+          <w:rFonts w:ascii="MS Gothic" w:eastAsia="MS Gothic" w:hAnsi="MS Gothic" w:cs="MS Gothic" w:hint="eastAsia"/>
+        </w:rPr>
+        <w:t>├</w:t>
+      </w:r>
+      <w:r>
+        <w:rPr>
+          <w:rFonts w:ascii="Calibri" w:hAnsi="Calibri" w:cs="Calibri"/>
+        </w:rPr>
+        <w:t>──</w:t>
+      </w:r>
+      <w:r>
+        <w:t xml:space="preserve"> </w:t>
+      </w:r>
+      <w:proofErr w:type="spellStart"/>
+      <w:r>
+        <w:t>ContractorDashboard.jsx</w:t>
+      </w:r>
+      <w:proofErr w:type="spellEnd"/>
+    </w:p>
+    <w:p>
+      <w:r>
+        <w:t xml:space="preserve">    │   │   </w:t>
+      </w:r>
+      <w:r>
+        <w:rPr>
+          <w:rFonts w:ascii="MS Gothic" w:eastAsia="MS Gothic" w:hAnsi="MS Gothic" w:cs="MS Gothic" w:hint="eastAsia"/>
+        </w:rPr>
+        <w:t>├</w:t>
+      </w:r>
+      <w:r>
+        <w:rPr>
+          <w:rFonts w:ascii="Calibri" w:hAnsi="Calibri" w:cs="Calibri"/>
+        </w:rPr>
+        <w:t>──</w:t>
+      </w:r>
+      <w:r>
+        <w:t xml:space="preserve"> </w:t>
+      </w:r>
+      <w:proofErr w:type="spellStart"/>
+      <w:r>
+        <w:t>dashboard</w:t>
+      </w:r>
+      <w:proofErr w:type="spellEnd"/>
+    </w:p>
+    <w:p>
+      <w:r>
+        <w:t xml:space="preserve">    │   │   │   </w:t>
+      </w:r>
+      <w:r>
+        <w:rPr>
+          <w:rFonts w:ascii="MS Gothic" w:eastAsia="MS Gothic" w:hAnsi="MS Gothic" w:cs="MS Gothic" w:hint="eastAsia"/>
+        </w:rPr>
+        <w:t>├</w:t>
+      </w:r>
+      <w:r>
+        <w:rPr>
+          <w:rFonts w:ascii="Calibri" w:hAnsi="Calibri" w:cs="Calibri"/>
+        </w:rPr>
+        <w:t>──</w:t>
+      </w:r>
+      <w:r>
+        <w:t xml:space="preserve"> </w:t>
+      </w:r>
+      <w:proofErr w:type="spellStart"/>
+      <w:r>
+        <w:t>ActivitiesTab.jsx</w:t>
+      </w:r>
+      <w:proofErr w:type="spellEnd"/>
+    </w:p>
+    <w:p>
+      <w:r>
+        <w:t xml:space="preserve">    │   │   │   </w:t>
+      </w:r>
+      <w:r>
+        <w:rPr>
+          <w:rFonts w:ascii="MS Gothic" w:eastAsia="MS Gothic" w:hAnsi="MS Gothic" w:cs="MS Gothic" w:hint="eastAsia"/>
+        </w:rPr>
+        <w:t>├</w:t>
+      </w:r>
+      <w:r>
+        <w:rPr>
+          <w:rFonts w:ascii="Calibri" w:hAnsi="Calibri" w:cs="Calibri"/>
+        </w:rPr>
+        <w:t>──</w:t>
+      </w:r>
+      <w:r>
+        <w:t xml:space="preserve"> </w:t>
+      </w:r>
+      <w:proofErr w:type="spellStart"/>
+      <w:r>
+        <w:t>OverviewTab.jsx</w:t>
+      </w:r>
+      <w:proofErr w:type="spellEnd"/>
+    </w:p>
+    <w:p>
+      <w:r>
+        <w:t xml:space="preserve">    │   │   │   └── </w:t>
+      </w:r>
+      <w:proofErr w:type="spellStart"/>
+      <w:r>
+        <w:t>UsersReportTab.jsx</w:t>
+      </w:r>
+      <w:proofErr w:type="spellEnd"/>
+    </w:p>
+    <w:p>
+      <w:r>
+        <w:t xml:space="preserve">    │   │   └── </w:t>
+      </w:r>
+      <w:proofErr w:type="spellStart"/>
+      <w:r>
+        <w:t>UserManagementPanel.jsx</w:t>
+      </w:r>
+      <w:proofErr w:type="spellEnd"/>
+    </w:p>
+    <w:p>
+      <w:r>
+        <w:t xml:space="preserve">    │   </w:t>
+      </w:r>
+      <w:r>
+        <w:rPr>
+          <w:rFonts w:ascii="MS Gothic" w:eastAsia="MS Gothic" w:hAnsi="MS Gothic" w:cs="MS Gothic" w:hint="eastAsia"/>
+        </w:rPr>
+        <w:t>├</w:t>
+      </w:r>
+      <w:r>
+        <w:rPr>
+          <w:rFonts w:ascii="Calibri" w:hAnsi="Calibri" w:cs="Calibri"/>
+        </w:rPr>
+        <w:t>──</w:t>
+      </w:r>
+      <w:r>
+        <w:t xml:space="preserve"> </w:t>
+      </w:r>
+      <w:proofErr w:type="spellStart"/>
+      <w:r>
+        <w:t>dashboard</w:t>
+      </w:r>
+      <w:proofErr w:type="spellEnd"/>
+    </w:p>
+    <w:p>
+      <w:r>
+        <w:t xml:space="preserve">    │   │   </w:t>
+      </w:r>
+      <w:r>
+        <w:rPr>
+          <w:rFonts w:ascii="MS Gothic" w:eastAsia="MS Gothic" w:hAnsi="MS Gothic" w:cs="MS Gothic" w:hint="eastAsia"/>
+        </w:rPr>
+        <w:t>├</w:t>
+      </w:r>
+      <w:r>
+        <w:rPr>
+          <w:rFonts w:ascii="Calibri" w:hAnsi="Calibri" w:cs="Calibri"/>
+        </w:rPr>
+        <w:t>──</w:t>
+      </w:r>
+      <w:r>
+        <w:t xml:space="preserve"> </w:t>
+      </w:r>
+      <w:proofErr w:type="spellStart"/>
+      <w:r>
+        <w:t>activities</w:t>
+      </w:r>
+      <w:proofErr w:type="spellEnd"/>
+    </w:p>
+    <w:p>
+      <w:r>
+        <w:t xml:space="preserve">    │   │   │   </w:t>
+      </w:r>
+      <w:r>
+        <w:rPr>
+          <w:rFonts w:ascii="MS Gothic" w:eastAsia="MS Gothic" w:hAnsi="MS Gothic" w:cs="MS Gothic" w:hint="eastAsia"/>
+        </w:rPr>
+        <w:t>├</w:t>
+      </w:r>
+      <w:r>
+        <w:rPr>
+          <w:rFonts w:ascii="Calibri" w:hAnsi="Calibri" w:cs="Calibri"/>
+        </w:rPr>
+        <w:t>──</w:t>
+      </w:r>
+      <w:r>
+        <w:t xml:space="preserve"> </w:t>
+      </w:r>
+      <w:proofErr w:type="spellStart"/>
+      <w:r>
+        <w:t>ActivitySubtypeChart.jsx</w:t>
+      </w:r>
+      <w:proofErr w:type="spellEnd"/>
+    </w:p>
+    <w:p>
+      <w:r>
+        <w:t xml:space="preserve">    │   │   │   </w:t>
+      </w:r>
+      <w:r>
+        <w:rPr>
+          <w:rFonts w:ascii="MS Gothic" w:eastAsia="MS Gothic" w:hAnsi="MS Gothic" w:cs="MS Gothic" w:hint="eastAsia"/>
+        </w:rPr>
+        <w:t>├</w:t>
+      </w:r>
+      <w:r>
+        <w:rPr>
+          <w:rFonts w:ascii="Calibri" w:hAnsi="Calibri" w:cs="Calibri"/>
+        </w:rPr>
+        <w:t>──</w:t>
+      </w:r>
+      <w:r>
+        <w:t xml:space="preserve"> </w:t>
+      </w:r>
+      <w:proofErr w:type="spellStart"/>
+      <w:r>
+        <w:t>ActivityTimeline.jsx</w:t>
+      </w:r>
+      <w:proofErr w:type="spellEnd"/>
+    </w:p>
+    <w:p>
+      <w:r>
+        <w:t xml:space="preserve">    │   │   │   └── </w:t>
+      </w:r>
+      <w:proofErr w:type="spellStart"/>
+      <w:r>
+        <w:t>ModalityDistributionChart.jsx</w:t>
+      </w:r>
+      <w:proofErr w:type="spellEnd"/>
+    </w:p>
+    <w:p>
+      <w:r>
+        <w:t xml:space="preserve">    │   │   </w:t>
+      </w:r>
+      <w:r>
+        <w:rPr>
+          <w:rFonts w:ascii="MS Gothic" w:eastAsia="MS Gothic" w:hAnsi="MS Gothic" w:cs="MS Gothic" w:hint="eastAsia"/>
+        </w:rPr>
+        <w:t>├</w:t>
+      </w:r>
+      <w:r>
+        <w:rPr>
+          <w:rFonts w:ascii="Calibri" w:hAnsi="Calibri" w:cs="Calibri"/>
+        </w:rPr>
+        <w:t>──</w:t>
+      </w:r>
+      <w:r>
+        <w:t xml:space="preserve"> </w:t>
+      </w:r>
+      <w:proofErr w:type="spellStart"/>
+      <w:r>
+        <w:t>alerts</w:t>
+      </w:r>
+      <w:proofErr w:type="spellEnd"/>
+    </w:p>
+    <w:p>
+      <w:r>
+        <w:t xml:space="preserve">    │   │   │   └── </w:t>
+      </w:r>
+      <w:proofErr w:type="spellStart"/>
+      <w:r>
+        <w:t>AlertsPanel.jsx</w:t>
+      </w:r>
+      <w:proofErr w:type="spellEnd"/>
+    </w:p>
+    <w:p>
+      <w:r>
+        <w:t xml:space="preserve">    │   │   </w:t>
+      </w:r>
+      <w:r>
+        <w:rPr>
+          <w:rFonts w:ascii="MS Gothic" w:eastAsia="MS Gothic" w:hAnsi="MS Gothic" w:cs="MS Gothic" w:hint="eastAsia"/>
+        </w:rPr>
+        <w:t>├</w:t>
+      </w:r>
+      <w:r>
+        <w:rPr>
+          <w:rFonts w:ascii="Calibri" w:hAnsi="Calibri" w:cs="Calibri"/>
+        </w:rPr>
+        <w:t>──</w:t>
+      </w:r>
+      <w:r>
+        <w:t xml:space="preserve"> </w:t>
+      </w:r>
+      <w:proofErr w:type="spellStart"/>
+      <w:r>
+        <w:t>common</w:t>
+      </w:r>
+      <w:proofErr w:type="spellEnd"/>
+    </w:p>
+    <w:p>
+      <w:r>
+        <w:t xml:space="preserve">    │   │   │   </w:t>
+      </w:r>
+      <w:r>
+        <w:rPr>
+          <w:rFonts w:ascii="MS Gothic" w:eastAsia="MS Gothic" w:hAnsi="MS Gothic" w:cs="MS Gothic" w:hint="eastAsia"/>
+        </w:rPr>
+        <w:t>├</w:t>
+      </w:r>
+      <w:r>
+        <w:rPr>
+          <w:rFonts w:ascii="Calibri" w:hAnsi="Calibri" w:cs="Calibri"/>
+        </w:rPr>
+        <w:t>──</w:t>
+      </w:r>
+      <w:r>
+        <w:t xml:space="preserve"> </w:t>
+      </w:r>
+      <w:proofErr w:type="spellStart"/>
+      <w:r>
+        <w:t>DashboardCard.jsx</w:t>
+      </w:r>
+      <w:proofErr w:type="spellEnd"/>
+    </w:p>
+    <w:p>
+      <w:r>
+        <w:t xml:space="preserve">    │   │   │   </w:t>
+      </w:r>
+      <w:r>
+        <w:rPr>
+          <w:rFonts w:ascii="MS Gothic" w:eastAsia="MS Gothic" w:hAnsi="MS Gothic" w:cs="MS Gothic" w:hint="eastAsia"/>
+        </w:rPr>
+        <w:t>├</w:t>
+      </w:r>
+      <w:r>
+        <w:rPr>
+          <w:rFonts w:ascii="Calibri" w:hAnsi="Calibri" w:cs="Calibri"/>
+        </w:rPr>
+        <w:t>──</w:t>
+      </w:r>
+      <w:r>
+        <w:t xml:space="preserve"> helpers.js</w:t>
+      </w:r>
+    </w:p>
+    <w:p>
+      <w:r>
+        <w:t xml:space="preserve">    │   │   │   └── </w:t>
+      </w:r>
+      <w:proofErr w:type="spellStart"/>
+      <w:r>
+        <w:t>NoDataMessage.jsx</w:t>
+      </w:r>
+      <w:proofErr w:type="spellEnd"/>
+    </w:p>
+    <w:p>
+      <w:r>
+        <w:t xml:space="preserve">    │   │   </w:t>
+      </w:r>
+      <w:r>
+        <w:rPr>
+          <w:rFonts w:ascii="MS Gothic" w:eastAsia="MS Gothic" w:hAnsi="MS Gothic" w:cs="MS Gothic" w:hint="eastAsia"/>
+        </w:rPr>
+        <w:t>├</w:t>
+      </w:r>
+      <w:r>
+        <w:rPr>
+          <w:rFonts w:ascii="Calibri" w:hAnsi="Calibri" w:cs="Calibri"/>
+        </w:rPr>
+        <w:t>──</w:t>
+      </w:r>
+      <w:r>
+        <w:t xml:space="preserve"> </w:t>
+      </w:r>
+      <w:proofErr w:type="spellStart"/>
+      <w:r>
+        <w:t>Dashboard.jsx</w:t>
+      </w:r>
+      <w:proofErr w:type="spellEnd"/>
+    </w:p>
+    <w:p>
+      <w:r>
+        <w:t xml:space="preserve">    │   │   </w:t>
+      </w:r>
+      <w:r>
+        <w:rPr>
+          <w:rFonts w:ascii="MS Gothic" w:eastAsia="MS Gothic" w:hAnsi="MS Gothic" w:cs="MS Gothic" w:hint="eastAsia"/>
+        </w:rPr>
+        <w:t>├</w:t>
+      </w:r>
+      <w:r>
+        <w:rPr>
+          <w:rFonts w:ascii="Calibri" w:hAnsi="Calibri" w:cs="Calibri"/>
+        </w:rPr>
+        <w:t>──</w:t>
+      </w:r>
+      <w:r>
+        <w:t xml:space="preserve"> </w:t>
+      </w:r>
+      <w:proofErr w:type="spellStart"/>
+      <w:r>
+        <w:t>filters</w:t>
+      </w:r>
+      <w:proofErr w:type="spellEnd"/>
+    </w:p>
+    <w:p>
+      <w:r>
+        <w:t xml:space="preserve">    │   │   │   </w:t>
+      </w:r>
+      <w:r>
+        <w:rPr>
+          <w:rFonts w:ascii="MS Gothic" w:eastAsia="MS Gothic" w:hAnsi="MS Gothic" w:cs="MS Gothic" w:hint="eastAsia"/>
+        </w:rPr>
+        <w:t>├</w:t>
+      </w:r>
+      <w:r>
+        <w:rPr>
+          <w:rFonts w:ascii="Calibri" w:hAnsi="Calibri" w:cs="Calibri"/>
+        </w:rPr>
+        <w:t>──</w:t>
+      </w:r>
+      <w:r>
+        <w:t xml:space="preserve"> </w:t>
+      </w:r>
+      <w:proofErr w:type="spellStart"/>
+      <w:r>
+        <w:t>FilterContext.jsx</w:t>
+      </w:r>
+      <w:proofErr w:type="spellEnd"/>
+    </w:p>
+    <w:p>
+      <w:r>
+        <w:t xml:space="preserve">    │   │   │   └── </w:t>
+      </w:r>
+      <w:proofErr w:type="spellStart"/>
+      <w:r>
+        <w:t>FilterPanel.jsx</w:t>
+      </w:r>
+      <w:proofErr w:type="spellEnd"/>
+    </w:p>
+    <w:p>
+      <w:r>
+        <w:t xml:space="preserve">    │   │   </w:t>
+      </w:r>
+      <w:r>
+        <w:rPr>
+          <w:rFonts w:ascii="MS Gothic" w:eastAsia="MS Gothic" w:hAnsi="MS Gothic" w:cs="MS Gothic" w:hint="eastAsia"/>
+        </w:rPr>
+        <w:t>├</w:t>
+      </w:r>
+      <w:r>
+        <w:rPr>
+          <w:rFonts w:ascii="Calibri" w:hAnsi="Calibri" w:cs="Calibri"/>
+        </w:rPr>
+        <w:t>──</w:t>
+      </w:r>
+      <w:r>
+        <w:t xml:space="preserve"> </w:t>
+      </w:r>
+      <w:proofErr w:type="spellStart"/>
+      <w:r>
+        <w:t>goals</w:t>
+      </w:r>
+      <w:proofErr w:type="spellEnd"/>
+    </w:p>
+    <w:p>
+      <w:r>
+        <w:t xml:space="preserve">    │   │   │   </w:t>
+      </w:r>
+      <w:r>
+        <w:rPr>
+          <w:rFonts w:ascii="MS Gothic" w:eastAsia="MS Gothic" w:hAnsi="MS Gothic" w:cs="MS Gothic" w:hint="eastAsia"/>
+        </w:rPr>
+        <w:t>├</w:t>
+      </w:r>
+      <w:r>
+        <w:rPr>
+          <w:rFonts w:ascii="Calibri" w:hAnsi="Calibri" w:cs="Calibri"/>
+        </w:rPr>
+        <w:t>──</w:t>
+      </w:r>
+      <w:r>
+        <w:t xml:space="preserve"> </w:t>
+      </w:r>
+      <w:proofErr w:type="spellStart"/>
+      <w:r>
+        <w:t>DetailedGoalsChart.jsx</w:t>
+      </w:r>
+      <w:proofErr w:type="spellEnd"/>
+    </w:p>
+    <w:p>
+      <w:r>
+        <w:lastRenderedPageBreak/>
+        <w:t xml:space="preserve">    │   │   │   </w:t>
+      </w:r>
+      <w:r>
+        <w:rPr>
+          <w:rFonts w:ascii="MS Gothic" w:eastAsia="MS Gothic" w:hAnsi="MS Gothic" w:cs="MS Gothic" w:hint="eastAsia"/>
+        </w:rPr>
+        <w:t>├</w:t>
+      </w:r>
+      <w:r>
+        <w:rPr>
+          <w:rFonts w:ascii="Calibri" w:hAnsi="Calibri" w:cs="Calibri"/>
+        </w:rPr>
+        <w:t>──</w:t>
+      </w:r>
+      <w:r>
+        <w:t xml:space="preserve"> </w:t>
+      </w:r>
+      <w:proofErr w:type="spellStart"/>
+      <w:r>
+        <w:t>GoalsProgressEnhanced.jsx</w:t>
+      </w:r>
+      <w:proofErr w:type="spellEnd"/>
+    </w:p>
+    <w:p>
+      <w:r>
+        <w:t xml:space="preserve">    │   │   │   └── </w:t>
+      </w:r>
+      <w:proofErr w:type="spellStart"/>
+      <w:r>
+        <w:t>GoalsSummary.jsx</w:t>
+      </w:r>
+      <w:proofErr w:type="spellEnd"/>
+    </w:p>
+    <w:p>
+      <w:r>
+        <w:t xml:space="preserve">    │   │   </w:t>
+      </w:r>
+      <w:r>
+        <w:rPr>
+          <w:rFonts w:ascii="MS Gothic" w:eastAsia="MS Gothic" w:hAnsi="MS Gothic" w:cs="MS Gothic" w:hint="eastAsia"/>
+        </w:rPr>
+        <w:t>├</w:t>
+      </w:r>
+      <w:r>
+        <w:rPr>
+          <w:rFonts w:ascii="Calibri" w:hAnsi="Calibri" w:cs="Calibri"/>
+        </w:rPr>
+        <w:t>──</w:t>
+      </w:r>
+      <w:r>
+        <w:t xml:space="preserve"> index.js</w:t>
+      </w:r>
+    </w:p>
+    <w:p>
+      <w:r>
+        <w:t xml:space="preserve">    │   │   </w:t>
+      </w:r>
+      <w:r>
+        <w:rPr>
+          <w:rFonts w:ascii="MS Gothic" w:eastAsia="MS Gothic" w:hAnsi="MS Gothic" w:cs="MS Gothic" w:hint="eastAsia"/>
+        </w:rPr>
+        <w:t>├</w:t>
+      </w:r>
+      <w:r>
+        <w:rPr>
+          <w:rFonts w:ascii="Calibri" w:hAnsi="Calibri" w:cs="Calibri"/>
+        </w:rPr>
+        <w:t>──</w:t>
+      </w:r>
+      <w:r>
+        <w:t xml:space="preserve"> </w:t>
+      </w:r>
+      <w:proofErr w:type="spellStart"/>
+      <w:r>
+        <w:t>modality</w:t>
+      </w:r>
+      <w:proofErr w:type="spellEnd"/>
+    </w:p>
+    <w:p>
+      <w:r>
+        <w:t xml:space="preserve">    │   │   │   </w:t>
+      </w:r>
+      <w:r>
+        <w:rPr>
+          <w:rFonts w:ascii="MS Gothic" w:eastAsia="MS Gothic" w:hAnsi="MS Gothic" w:cs="MS Gothic" w:hint="eastAsia"/>
+        </w:rPr>
+        <w:t>├</w:t>
+      </w:r>
+      <w:r>
+        <w:rPr>
+          <w:rFonts w:ascii="Calibri" w:hAnsi="Calibri" w:cs="Calibri"/>
+        </w:rPr>
+        <w:t>──</w:t>
+      </w:r>
+      <w:r>
+        <w:t xml:space="preserve"> </w:t>
+      </w:r>
+      <w:proofErr w:type="spellStart"/>
+      <w:r>
+        <w:t>PerformanceComparison.jsx</w:t>
+      </w:r>
+      <w:proofErr w:type="spellEnd"/>
+    </w:p>
+    <w:p>
+      <w:r>
+        <w:t xml:space="preserve">    │   │   │   └── </w:t>
+      </w:r>
+      <w:proofErr w:type="spellStart"/>
+      <w:r>
+        <w:t>TemporalAnalysis.jsx</w:t>
+      </w:r>
+      <w:proofErr w:type="spellEnd"/>
+    </w:p>
+    <w:p>
+      <w:r>
+        <w:t xml:space="preserve">    │   │   </w:t>
+      </w:r>
+      <w:r>
+        <w:rPr>
+          <w:rFonts w:ascii="MS Gothic" w:eastAsia="MS Gothic" w:hAnsi="MS Gothic" w:cs="MS Gothic" w:hint="eastAsia"/>
+        </w:rPr>
+        <w:t>├</w:t>
+      </w:r>
+      <w:r>
+        <w:rPr>
+          <w:rFonts w:ascii="Calibri" w:hAnsi="Calibri" w:cs="Calibri"/>
+        </w:rPr>
+        <w:t>──</w:t>
+      </w:r>
+      <w:r>
+        <w:t xml:space="preserve"> </w:t>
+      </w:r>
+      <w:proofErr w:type="spellStart"/>
+      <w:r>
+        <w:t>overview</w:t>
+      </w:r>
+      <w:proofErr w:type="spellEnd"/>
+    </w:p>
+    <w:p>
+      <w:r>
+        <w:t xml:space="preserve">    │   │   │   </w:t>
+      </w:r>
+      <w:r>
+        <w:rPr>
+          <w:rFonts w:ascii="MS Gothic" w:eastAsia="MS Gothic" w:hAnsi="MS Gothic" w:cs="MS Gothic" w:hint="eastAsia"/>
+        </w:rPr>
+        <w:t>├</w:t>
+      </w:r>
+      <w:r>
+        <w:rPr>
+          <w:rFonts w:ascii="Calibri" w:hAnsi="Calibri" w:cs="Calibri"/>
+        </w:rPr>
+        <w:t>──</w:t>
+      </w:r>
+      <w:r>
+        <w:t xml:space="preserve"> </w:t>
+      </w:r>
+      <w:proofErr w:type="spellStart"/>
+      <w:r>
+        <w:t>ActivityTypeChart.jsx</w:t>
+      </w:r>
+      <w:proofErr w:type="spellEnd"/>
+    </w:p>
+    <w:p>
+      <w:r>
+        <w:t xml:space="preserve">    │   │   │   </w:t>
+      </w:r>
+      <w:r>
+        <w:rPr>
+          <w:rFonts w:ascii="MS Gothic" w:eastAsia="MS Gothic" w:hAnsi="MS Gothic" w:cs="MS Gothic" w:hint="eastAsia"/>
+        </w:rPr>
+        <w:t>├</w:t>
+      </w:r>
+      <w:r>
+        <w:rPr>
+          <w:rFonts w:ascii="Calibri" w:hAnsi="Calibri" w:cs="Calibri"/>
+        </w:rPr>
+        <w:t>──</w:t>
+      </w:r>
+      <w:r>
+        <w:t xml:space="preserve"> </w:t>
+      </w:r>
+      <w:proofErr w:type="spellStart"/>
+      <w:r>
+        <w:t>DashboardSummary.jsx</w:t>
+      </w:r>
+      <w:proofErr w:type="spellEnd"/>
+    </w:p>
+    <w:p>
+      <w:r>
+        <w:t xml:space="preserve">    │   │   │   </w:t>
+      </w:r>
+      <w:r>
+        <w:rPr>
+          <w:rFonts w:ascii="MS Gothic" w:eastAsia="MS Gothic" w:hAnsi="MS Gothic" w:cs="MS Gothic" w:hint="eastAsia"/>
+        </w:rPr>
+        <w:t>├</w:t>
+      </w:r>
+      <w:r>
+        <w:rPr>
+          <w:rFonts w:ascii="Calibri" w:hAnsi="Calibri" w:cs="Calibri"/>
+        </w:rPr>
+        <w:t>──</w:t>
+      </w:r>
+      <w:r>
+        <w:t xml:space="preserve"> </w:t>
+      </w:r>
+      <w:proofErr w:type="spellStart"/>
+      <w:r>
+        <w:t>KPICards.jsx</w:t>
+      </w:r>
+      <w:proofErr w:type="spellEnd"/>
+    </w:p>
+    <w:p>
+      <w:r>
+        <w:t xml:space="preserve">    │   │   │   </w:t>
+      </w:r>
+      <w:r>
+        <w:rPr>
+          <w:rFonts w:ascii="MS Gothic" w:eastAsia="MS Gothic" w:hAnsi="MS Gothic" w:cs="MS Gothic" w:hint="eastAsia"/>
+        </w:rPr>
+        <w:t>├</w:t>
+      </w:r>
+      <w:r>
+        <w:rPr>
+          <w:rFonts w:ascii="Calibri" w:hAnsi="Calibri" w:cs="Calibri"/>
+        </w:rPr>
+        <w:t>──</w:t>
+      </w:r>
+      <w:r>
+        <w:t xml:space="preserve"> </w:t>
+      </w:r>
+      <w:proofErr w:type="spellStart"/>
+      <w:r>
+        <w:t>ModalityEfficiencyDashboard.jsx</w:t>
+      </w:r>
+      <w:proofErr w:type="spellEnd"/>
+    </w:p>
+    <w:p>
+      <w:r>
+        <w:t xml:space="preserve">    │   │   │   └── </w:t>
+      </w:r>
+      <w:proofErr w:type="spellStart"/>
+      <w:r>
+        <w:t>NutritionStats.jsx</w:t>
+      </w:r>
+      <w:proofErr w:type="spellEnd"/>
+    </w:p>
+    <w:p>
+      <w:r>
+        <w:t xml:space="preserve">    │   │   └── ubicaciones</w:t>
+      </w:r>
+    </w:p>
+    <w:p>
+      <w:r>
+        <w:t xml:space="preserve">    │   │       </w:t>
+      </w:r>
+      <w:r>
+        <w:rPr>
+          <w:rFonts w:ascii="MS Gothic" w:eastAsia="MS Gothic" w:hAnsi="MS Gothic" w:cs="MS Gothic" w:hint="eastAsia"/>
+        </w:rPr>
+        <w:t>├</w:t>
+      </w:r>
+      <w:r>
+        <w:rPr>
+          <w:rFonts w:ascii="Calibri" w:hAnsi="Calibri" w:cs="Calibri"/>
+        </w:rPr>
+        <w:t>──</w:t>
+      </w:r>
+      <w:r>
+        <w:t xml:space="preserve"> </w:t>
+      </w:r>
+      <w:proofErr w:type="spellStart"/>
+      <w:r>
+        <w:t>analysis</w:t>
+      </w:r>
+      <w:proofErr w:type="spellEnd"/>
+    </w:p>
+    <w:p>
+      <w:r>
+        <w:t xml:space="preserve">    │   │       │   </w:t>
+      </w:r>
+      <w:r>
+        <w:rPr>
+          <w:rFonts w:ascii="MS Gothic" w:eastAsia="MS Gothic" w:hAnsi="MS Gothic" w:cs="MS Gothic" w:hint="eastAsia"/>
+        </w:rPr>
+        <w:t>├</w:t>
+      </w:r>
+      <w:r>
+        <w:rPr>
+          <w:rFonts w:ascii="Calibri" w:hAnsi="Calibri" w:cs="Calibri"/>
+        </w:rPr>
+        <w:t>──</w:t>
+      </w:r>
+      <w:r>
+        <w:t xml:space="preserve"> </w:t>
+      </w:r>
+      <w:proofErr w:type="spellStart"/>
+      <w:r>
+        <w:t>LocationAnalysisFilters.jsx</w:t>
+      </w:r>
+      <w:proofErr w:type="spellEnd"/>
+    </w:p>
+    <w:p>
+      <w:r>
+        <w:t xml:space="preserve">    │   │       │   </w:t>
+      </w:r>
+      <w:r>
+        <w:rPr>
+          <w:rFonts w:ascii="MS Gothic" w:eastAsia="MS Gothic" w:hAnsi="MS Gothic" w:cs="MS Gothic" w:hint="eastAsia"/>
+        </w:rPr>
+        <w:t>├</w:t>
+      </w:r>
+      <w:r>
+        <w:rPr>
+          <w:rFonts w:ascii="Calibri" w:hAnsi="Calibri" w:cs="Calibri"/>
+        </w:rPr>
+        <w:t>──</w:t>
+      </w:r>
+      <w:r>
+        <w:t xml:space="preserve"> </w:t>
+      </w:r>
+      <w:proofErr w:type="spellStart"/>
+      <w:r>
+        <w:t>LocationAnalysisTabs.jsx</w:t>
+      </w:r>
+      <w:proofErr w:type="spellEnd"/>
+    </w:p>
+    <w:p>
+      <w:r>
+        <w:t xml:space="preserve">    │   │       │   </w:t>
+      </w:r>
+      <w:r>
+        <w:rPr>
+          <w:rFonts w:ascii="MS Gothic" w:eastAsia="MS Gothic" w:hAnsi="MS Gothic" w:cs="MS Gothic" w:hint="eastAsia"/>
+        </w:rPr>
+        <w:t>├</w:t>
+      </w:r>
+      <w:r>
+        <w:rPr>
+          <w:rFonts w:ascii="Calibri" w:hAnsi="Calibri" w:cs="Calibri"/>
+        </w:rPr>
+        <w:t>──</w:t>
+      </w:r>
+      <w:r>
+        <w:t xml:space="preserve"> </w:t>
+      </w:r>
+      <w:proofErr w:type="spellStart"/>
+      <w:r>
+        <w:t>LocationInsightsPanel.jsx</w:t>
+      </w:r>
+      <w:proofErr w:type="spellEnd"/>
+    </w:p>
+    <w:p>
+      <w:r>
+        <w:t xml:space="preserve">    │   │       │   </w:t>
+      </w:r>
+      <w:r>
+        <w:rPr>
+          <w:rFonts w:ascii="MS Gothic" w:eastAsia="MS Gothic" w:hAnsi="MS Gothic" w:cs="MS Gothic" w:hint="eastAsia"/>
+        </w:rPr>
+        <w:t>├</w:t>
+      </w:r>
+      <w:r>
+        <w:rPr>
+          <w:rFonts w:ascii="Calibri" w:hAnsi="Calibri" w:cs="Calibri"/>
+        </w:rPr>
+        <w:t>──</w:t>
+      </w:r>
+      <w:r>
+        <w:t xml:space="preserve"> </w:t>
+      </w:r>
+      <w:proofErr w:type="spellStart"/>
+      <w:r>
+        <w:t>LocationMetricsPanel.jsx</w:t>
+      </w:r>
+      <w:proofErr w:type="spellEnd"/>
+    </w:p>
+    <w:p>
+      <w:r>
+        <w:t xml:space="preserve">    │   │       │   └── </w:t>
+      </w:r>
+      <w:proofErr w:type="spellStart"/>
+      <w:r>
+        <w:t>LocationWeaknessPanel.jsx</w:t>
+      </w:r>
+      <w:proofErr w:type="spellEnd"/>
+    </w:p>
+    <w:p>
+      <w:r>
+        <w:t xml:space="preserve">    │   │       </w:t>
+      </w:r>
+      <w:r>
+        <w:rPr>
+          <w:rFonts w:ascii="MS Gothic" w:eastAsia="MS Gothic" w:hAnsi="MS Gothic" w:cs="MS Gothic" w:hint="eastAsia"/>
+        </w:rPr>
+        <w:t>├</w:t>
+      </w:r>
+      <w:r>
+        <w:rPr>
+          <w:rFonts w:ascii="Calibri" w:hAnsi="Calibri" w:cs="Calibri"/>
+        </w:rPr>
+        <w:t>──</w:t>
+      </w:r>
+      <w:r>
+        <w:t xml:space="preserve"> </w:t>
+      </w:r>
+      <w:proofErr w:type="spellStart"/>
+      <w:r>
+        <w:t>BeneficiariesByLocation.jsx</w:t>
+      </w:r>
+      <w:proofErr w:type="spellEnd"/>
+    </w:p>
+    <w:p>
+      <w:r>
+        <w:t xml:space="preserve">    │   │       </w:t>
+      </w:r>
+      <w:r>
+        <w:rPr>
+          <w:rFonts w:ascii="MS Gothic" w:eastAsia="MS Gothic" w:hAnsi="MS Gothic" w:cs="MS Gothic" w:hint="eastAsia"/>
+        </w:rPr>
+        <w:t>├</w:t>
+      </w:r>
+      <w:r>
+        <w:rPr>
+          <w:rFonts w:ascii="Calibri" w:hAnsi="Calibri" w:cs="Calibri"/>
+        </w:rPr>
+        <w:t>──</w:t>
+      </w:r>
+      <w:r>
+        <w:t xml:space="preserve"> charts</w:t>
+      </w:r>
+    </w:p>
+    <w:p>
+      <w:r>
+        <w:t xml:space="preserve">    │   │       │   </w:t>
+      </w:r>
+      <w:r>
+        <w:rPr>
+          <w:rFonts w:ascii="MS Gothic" w:eastAsia="MS Gothic" w:hAnsi="MS Gothic" w:cs="MS Gothic" w:hint="eastAsia"/>
+        </w:rPr>
+        <w:t>├</w:t>
+      </w:r>
+      <w:r>
+        <w:rPr>
+          <w:rFonts w:ascii="Calibri" w:hAnsi="Calibri" w:cs="Calibri"/>
+        </w:rPr>
+        <w:t>──</w:t>
+      </w:r>
+      <w:r>
+        <w:t xml:space="preserve"> </w:t>
+      </w:r>
+      <w:proofErr w:type="spellStart"/>
+      <w:r>
+        <w:t>ComponentsDistributionChart.jsx</w:t>
+      </w:r>
+      <w:proofErr w:type="spellEnd"/>
+    </w:p>
+    <w:p>
+      <w:r>
+        <w:t xml:space="preserve">    │   │       │   </w:t>
+      </w:r>
+      <w:r>
+        <w:rPr>
+          <w:rFonts w:ascii="MS Gothic" w:eastAsia="MS Gothic" w:hAnsi="MS Gothic" w:cs="MS Gothic" w:hint="eastAsia"/>
+        </w:rPr>
+        <w:t>├</w:t>
+      </w:r>
+      <w:r>
+        <w:rPr>
+          <w:rFonts w:ascii="Calibri" w:hAnsi="Calibri" w:cs="Calibri"/>
+        </w:rPr>
+        <w:t>──</w:t>
+      </w:r>
+      <w:r>
+        <w:t xml:space="preserve"> </w:t>
+      </w:r>
+      <w:proofErr w:type="spellStart"/>
+      <w:r>
+        <w:t>MonthlyCalendarChart.jsx</w:t>
+      </w:r>
+      <w:proofErr w:type="spellEnd"/>
+    </w:p>
+    <w:p>
+      <w:r>
+        <w:t xml:space="preserve">    │   │       │   └── </w:t>
+      </w:r>
+      <w:proofErr w:type="spellStart"/>
+      <w:r>
+        <w:t>WeeklyTrendChart.jsx</w:t>
+      </w:r>
+      <w:proofErr w:type="spellEnd"/>
+    </w:p>
+    <w:p>
+      <w:r>
+        <w:t xml:space="preserve">    │   │       </w:t>
+      </w:r>
+      <w:r>
+        <w:rPr>
+          <w:rFonts w:ascii="MS Gothic" w:eastAsia="MS Gothic" w:hAnsi="MS Gothic" w:cs="MS Gothic" w:hint="eastAsia"/>
+        </w:rPr>
+        <w:t>├</w:t>
+      </w:r>
+      <w:r>
+        <w:rPr>
+          <w:rFonts w:ascii="Calibri" w:hAnsi="Calibri" w:cs="Calibri"/>
+        </w:rPr>
+        <w:t>──</w:t>
+      </w:r>
+      <w:r>
+        <w:t xml:space="preserve"> </w:t>
+      </w:r>
+      <w:proofErr w:type="spellStart"/>
+      <w:r>
+        <w:t>hooks</w:t>
+      </w:r>
+      <w:proofErr w:type="spellEnd"/>
+    </w:p>
+    <w:p>
+      <w:r>
+        <w:lastRenderedPageBreak/>
+        <w:t xml:space="preserve">    │   │       │   </w:t>
+      </w:r>
+      <w:r>
+        <w:rPr>
+          <w:rFonts w:ascii="MS Gothic" w:eastAsia="MS Gothic" w:hAnsi="MS Gothic" w:cs="MS Gothic" w:hint="eastAsia"/>
+        </w:rPr>
+        <w:t>├</w:t>
+      </w:r>
+      <w:r>
+        <w:rPr>
+          <w:rFonts w:ascii="Calibri" w:hAnsi="Calibri" w:cs="Calibri"/>
+        </w:rPr>
+        <w:t>──</w:t>
+      </w:r>
+      <w:r>
+        <w:t xml:space="preserve"> useLocationAnalysis.js</w:t>
+      </w:r>
+    </w:p>
+    <w:p>
+      <w:r>
+        <w:t xml:space="preserve">    │   │       │   └── useLocationData.js</w:t>
+      </w:r>
+    </w:p>
+    <w:p>
+      <w:r>
+        <w:t xml:space="preserve">    │   │       </w:t>
+      </w:r>
+      <w:r>
+        <w:rPr>
+          <w:rFonts w:ascii="MS Gothic" w:eastAsia="MS Gothic" w:hAnsi="MS Gothic" w:cs="MS Gothic" w:hint="eastAsia"/>
+        </w:rPr>
+        <w:t>├</w:t>
+      </w:r>
+      <w:r>
+        <w:rPr>
+          <w:rFonts w:ascii="Calibri" w:hAnsi="Calibri" w:cs="Calibri"/>
+        </w:rPr>
+        <w:t>──</w:t>
+      </w:r>
+      <w:r>
+        <w:t xml:space="preserve"> </w:t>
+      </w:r>
+      <w:proofErr w:type="spellStart"/>
+      <w:r>
+        <w:t>LocationAnalysis.jsx</w:t>
+      </w:r>
+      <w:proofErr w:type="spellEnd"/>
+    </w:p>
+    <w:p>
+      <w:r>
+        <w:t xml:space="preserve">    │   │       </w:t>
+      </w:r>
+      <w:r>
+        <w:rPr>
+          <w:rFonts w:ascii="MS Gothic" w:eastAsia="MS Gothic" w:hAnsi="MS Gothic" w:cs="MS Gothic" w:hint="eastAsia"/>
+        </w:rPr>
+        <w:t>├</w:t>
+      </w:r>
+      <w:r>
+        <w:rPr>
+          <w:rFonts w:ascii="Calibri" w:hAnsi="Calibri" w:cs="Calibri"/>
+        </w:rPr>
+        <w:t>──</w:t>
+      </w:r>
+      <w:r>
+        <w:t xml:space="preserve"> </w:t>
+      </w:r>
+      <w:proofErr w:type="spellStart"/>
+      <w:r>
+        <w:t>LocationDistribution.jsx</w:t>
+      </w:r>
+      <w:proofErr w:type="spellEnd"/>
+    </w:p>
+    <w:p>
+      <w:r>
+        <w:t xml:space="preserve">    │   │       </w:t>
+      </w:r>
+      <w:r>
+        <w:rPr>
+          <w:rFonts w:ascii="MS Gothic" w:eastAsia="MS Gothic" w:hAnsi="MS Gothic" w:cs="MS Gothic" w:hint="eastAsia"/>
+        </w:rPr>
+        <w:t>├</w:t>
+      </w:r>
+      <w:r>
+        <w:rPr>
+          <w:rFonts w:ascii="Calibri" w:hAnsi="Calibri" w:cs="Calibri"/>
+        </w:rPr>
+        <w:t>──</w:t>
+      </w:r>
+      <w:r>
+        <w:t xml:space="preserve"> </w:t>
+      </w:r>
+      <w:proofErr w:type="spellStart"/>
+      <w:r>
+        <w:t>LocationManager.jsx</w:t>
+      </w:r>
+      <w:proofErr w:type="spellEnd"/>
+    </w:p>
+    <w:p>
+      <w:r>
+        <w:t xml:space="preserve">    │   │       └── </w:t>
+      </w:r>
+      <w:proofErr w:type="spellStart"/>
+      <w:r>
+        <w:t>utils</w:t>
+      </w:r>
+      <w:proofErr w:type="spellEnd"/>
+    </w:p>
+    <w:p>
+      <w:r>
+        <w:t xml:space="preserve">    │   │           </w:t>
+      </w:r>
+      <w:r>
+        <w:rPr>
+          <w:rFonts w:ascii="MS Gothic" w:eastAsia="MS Gothic" w:hAnsi="MS Gothic" w:cs="MS Gothic" w:hint="eastAsia"/>
+        </w:rPr>
+        <w:t>├</w:t>
+      </w:r>
+      <w:r>
+        <w:rPr>
+          <w:rFonts w:ascii="Calibri" w:hAnsi="Calibri" w:cs="Calibri"/>
+        </w:rPr>
+        <w:t>──</w:t>
+      </w:r>
+      <w:r>
+        <w:t xml:space="preserve"> analysisCalculations.js</w:t>
+      </w:r>
+    </w:p>
+    <w:p>
+      <w:r>
+        <w:t xml:space="preserve">    │   │           </w:t>
+      </w:r>
+      <w:r>
+        <w:rPr>
+          <w:rFonts w:ascii="MS Gothic" w:eastAsia="MS Gothic" w:hAnsi="MS Gothic" w:cs="MS Gothic" w:hint="eastAsia"/>
+        </w:rPr>
+        <w:t>├</w:t>
+      </w:r>
+      <w:r>
+        <w:rPr>
+          <w:rFonts w:ascii="Calibri" w:hAnsi="Calibri" w:cs="Calibri"/>
+        </w:rPr>
+        <w:t>──</w:t>
+      </w:r>
+      <w:r>
+        <w:t xml:space="preserve"> chartDataProcessing.js</w:t>
+      </w:r>
+    </w:p>
+    <w:p>
+      <w:r>
+        <w:t xml:space="preserve">    │   │           └── insightsGenerator.js</w:t>
+      </w:r>
+    </w:p>
+    <w:p>
+      <w:r>
+        <w:t xml:space="preserve">    │   </w:t>
+      </w:r>
+      <w:r>
+        <w:rPr>
+          <w:rFonts w:ascii="MS Gothic" w:eastAsia="MS Gothic" w:hAnsi="MS Gothic" w:cs="MS Gothic" w:hint="eastAsia"/>
+        </w:rPr>
+        <w:t>├</w:t>
+      </w:r>
+      <w:r>
+        <w:rPr>
+          <w:rFonts w:ascii="Calibri" w:hAnsi="Calibri" w:cs="Calibri"/>
+        </w:rPr>
+        <w:t>──</w:t>
+      </w:r>
+      <w:r>
+        <w:t xml:space="preserve"> </w:t>
+      </w:r>
+      <w:proofErr w:type="spellStart"/>
+      <w:r>
+        <w:t>DiagnosticPage.jsx</w:t>
+      </w:r>
+      <w:proofErr w:type="spellEnd"/>
+    </w:p>
+    <w:p>
+      <w:r>
+        <w:t xml:space="preserve">    │   </w:t>
+      </w:r>
+      <w:r>
+        <w:rPr>
+          <w:rFonts w:ascii="MS Gothic" w:eastAsia="MS Gothic" w:hAnsi="MS Gothic" w:cs="MS Gothic" w:hint="eastAsia"/>
+        </w:rPr>
+        <w:t>├</w:t>
+      </w:r>
+      <w:r>
+        <w:rPr>
+          <w:rFonts w:ascii="Calibri" w:hAnsi="Calibri" w:cs="Calibri"/>
+        </w:rPr>
+        <w:t>──</w:t>
+      </w:r>
+      <w:r>
+        <w:t xml:space="preserve"> </w:t>
+      </w:r>
+      <w:proofErr w:type="spellStart"/>
+      <w:r>
+        <w:t>Footer.jsx</w:t>
+      </w:r>
+      <w:proofErr w:type="spellEnd"/>
+    </w:p>
+    <w:p>
+      <w:r>
+        <w:t xml:space="preserve">    │   </w:t>
+      </w:r>
+      <w:r>
+        <w:rPr>
+          <w:rFonts w:ascii="MS Gothic" w:eastAsia="MS Gothic" w:hAnsi="MS Gothic" w:cs="MS Gothic" w:hint="eastAsia"/>
+        </w:rPr>
+        <w:t>├</w:t>
+      </w:r>
+      <w:r>
+        <w:rPr>
+          <w:rFonts w:ascii="Calibri" w:hAnsi="Calibri" w:cs="Calibri"/>
+        </w:rPr>
+        <w:t>──</w:t>
+      </w:r>
+      <w:r>
+        <w:t xml:space="preserve"> </w:t>
+      </w:r>
+      <w:proofErr w:type="spellStart"/>
+      <w:r>
+        <w:t>Navbar.jsx</w:t>
+      </w:r>
+      <w:proofErr w:type="spellEnd"/>
+    </w:p>
+    <w:p>
+      <w:r>
+        <w:t xml:space="preserve">    │   </w:t>
+      </w:r>
+      <w:r>
+        <w:rPr>
+          <w:rFonts w:ascii="MS Gothic" w:eastAsia="MS Gothic" w:hAnsi="MS Gothic" w:cs="MS Gothic" w:hint="eastAsia"/>
+        </w:rPr>
+        <w:t>├</w:t>
+      </w:r>
+      <w:r>
+        <w:rPr>
+          <w:rFonts w:ascii="Calibri" w:hAnsi="Calibri" w:cs="Calibri"/>
+        </w:rPr>
+        <w:t>──</w:t>
+      </w:r>
+      <w:r>
+        <w:t xml:space="preserve"> </w:t>
+      </w:r>
+      <w:proofErr w:type="spellStart"/>
+      <w:r>
+        <w:t>pages</w:t>
+      </w:r>
+      <w:proofErr w:type="spellEnd"/>
+    </w:p>
+    <w:p>
+      <w:r>
+        <w:t xml:space="preserve">    │   │   </w:t>
+      </w:r>
+      <w:r>
+        <w:rPr>
+          <w:rFonts w:ascii="MS Gothic" w:eastAsia="MS Gothic" w:hAnsi="MS Gothic" w:cs="MS Gothic" w:hint="eastAsia"/>
+        </w:rPr>
+        <w:t>├</w:t>
+      </w:r>
+      <w:r>
+        <w:rPr>
+          <w:rFonts w:ascii="Calibri" w:hAnsi="Calibri" w:cs="Calibri"/>
+        </w:rPr>
+        <w:t>──</w:t>
+      </w:r>
+      <w:r>
+        <w:t xml:space="preserve"> </w:t>
+      </w:r>
+      <w:proofErr w:type="spellStart"/>
+      <w:r>
+        <w:t>ActivitiesPage.jsx</w:t>
+      </w:r>
+      <w:proofErr w:type="spellEnd"/>
+    </w:p>
+    <w:p>
+      <w:r>
+        <w:t xml:space="preserve">    │   │   └── </w:t>
+      </w:r>
+      <w:proofErr w:type="spellStart"/>
+      <w:r>
+        <w:t>AdminPanel.jsx</w:t>
+      </w:r>
+      <w:proofErr w:type="spellEnd"/>
+    </w:p>
+    <w:p>
+      <w:r>
+        <w:t xml:space="preserve">    │   </w:t>
+      </w:r>
+      <w:r>
+        <w:rPr>
+          <w:rFonts w:ascii="MS Gothic" w:eastAsia="MS Gothic" w:hAnsi="MS Gothic" w:cs="MS Gothic" w:hint="eastAsia"/>
+        </w:rPr>
+        <w:t>├</w:t>
+      </w:r>
+      <w:r>
+        <w:rPr>
+          <w:rFonts w:ascii="Calibri" w:hAnsi="Calibri" w:cs="Calibri"/>
+        </w:rPr>
+        <w:t>──</w:t>
+      </w:r>
+      <w:r>
+        <w:t xml:space="preserve"> </w:t>
+      </w:r>
+      <w:proofErr w:type="spellStart"/>
+      <w:r>
+        <w:t>PrivateRoute.jsx</w:t>
+      </w:r>
+      <w:proofErr w:type="spellEnd"/>
+    </w:p>
+    <w:p>
+      <w:r>
+        <w:t xml:space="preserve">    │   </w:t>
+      </w:r>
+      <w:r>
+        <w:rPr>
+          <w:rFonts w:ascii="MS Gothic" w:eastAsia="MS Gothic" w:hAnsi="MS Gothic" w:cs="MS Gothic" w:hint="eastAsia"/>
+        </w:rPr>
+        <w:t>├</w:t>
+      </w:r>
+      <w:r>
+        <w:rPr>
+          <w:rFonts w:ascii="Calibri" w:hAnsi="Calibri" w:cs="Calibri"/>
+        </w:rPr>
+        <w:t>──</w:t>
+      </w:r>
+      <w:r>
+        <w:t xml:space="preserve"> </w:t>
+      </w:r>
+      <w:proofErr w:type="spellStart"/>
+      <w:r>
+        <w:t>profile</w:t>
+      </w:r>
+      <w:proofErr w:type="spellEnd"/>
+    </w:p>
+    <w:p>
+      <w:r>
+        <w:t xml:space="preserve">    │   │   └── </w:t>
+      </w:r>
+      <w:proofErr w:type="spellStart"/>
+      <w:r>
+        <w:t>ProfilePanel.jsx</w:t>
+      </w:r>
+      <w:proofErr w:type="spellEnd"/>
+    </w:p>
+    <w:p>
+      <w:r>
+        <w:t xml:space="preserve">    │   └── </w:t>
+      </w:r>
+      <w:proofErr w:type="spellStart"/>
+      <w:r>
+        <w:t>shared</w:t>
+      </w:r>
+      <w:proofErr w:type="spellEnd"/>
+    </w:p>
+    <w:p>
+      <w:r>
+        <w:t xml:space="preserve">    </w:t>
+      </w:r>
+      <w:r>
+        <w:rPr>
+          <w:rFonts w:ascii="MS Gothic" w:eastAsia="MS Gothic" w:hAnsi="MS Gothic" w:cs="MS Gothic" w:hint="eastAsia"/>
+        </w:rPr>
+        <w:t>├</w:t>
+      </w:r>
+      <w:r>
+        <w:rPr>
+          <w:rFonts w:ascii="Calibri" w:hAnsi="Calibri" w:cs="Calibri"/>
+        </w:rPr>
+        <w:t>──</w:t>
+      </w:r>
+      <w:r>
+        <w:t xml:space="preserve"> </w:t>
+      </w:r>
+      <w:proofErr w:type="spellStart"/>
+      <w:r>
+        <w:t>context</w:t>
+      </w:r>
+      <w:proofErr w:type="spellEnd"/>
+    </w:p>
+    <w:p>
+      <w:r>
+        <w:t xml:space="preserve">    </w:t>
+      </w:r>
+      <w:r>
+        <w:rPr>
+          <w:rFonts w:ascii="MS Gothic" w:eastAsia="MS Gothic" w:hAnsi="MS Gothic" w:cs="MS Gothic" w:hint="eastAsia"/>
+        </w:rPr>
+        <w:t>├</w:t>
+      </w:r>
+      <w:r>
+        <w:rPr>
+          <w:rFonts w:ascii="Calibri" w:hAnsi="Calibri" w:cs="Calibri"/>
+        </w:rPr>
+        <w:t>──</w:t>
+      </w:r>
+      <w:r>
+        <w:t xml:space="preserve"> </w:t>
+      </w:r>
+      <w:proofErr w:type="spellStart"/>
+      <w:r>
+        <w:t>firebase</w:t>
+      </w:r>
+      <w:proofErr w:type="spellEnd"/>
+    </w:p>
+    <w:p>
+      <w:r>
+        <w:t xml:space="preserve">    │   └── config.js</w:t>
+      </w:r>
+    </w:p>
+    <w:p>
+      <w:r>
+        <w:t xml:space="preserve">    </w:t>
+      </w:r>
+      <w:r>
+        <w:rPr>
+          <w:rFonts w:ascii="MS Gothic" w:eastAsia="MS Gothic" w:hAnsi="MS Gothic" w:cs="MS Gothic" w:hint="eastAsia"/>
+        </w:rPr>
+        <w:t>├</w:t>
+      </w:r>
+      <w:r>
+        <w:rPr>
+          <w:rFonts w:ascii="Calibri" w:hAnsi="Calibri" w:cs="Calibri"/>
+        </w:rPr>
+        <w:t>──</w:t>
+      </w:r>
+      <w:r>
+        <w:t xml:space="preserve"> index.css</w:t>
+      </w:r>
+    </w:p>
+    <w:p>
+      <w:r>
+        <w:t xml:space="preserve">    </w:t>
+      </w:r>
+      <w:r>
+        <w:rPr>
+          <w:rFonts w:ascii="MS Gothic" w:eastAsia="MS Gothic" w:hAnsi="MS Gothic" w:cs="MS Gothic" w:hint="eastAsia"/>
+        </w:rPr>
+        <w:t>├</w:t>
+      </w:r>
+      <w:r>
+        <w:rPr>
+          <w:rFonts w:ascii="Calibri" w:hAnsi="Calibri" w:cs="Calibri"/>
+        </w:rPr>
+        <w:t>──</w:t>
+      </w:r>
+      <w:r>
+        <w:t xml:space="preserve"> index.js</w:t>
+      </w:r>
+    </w:p>
+    <w:p>
+      <w:r>
+        <w:t xml:space="preserve">    </w:t>
+      </w:r>
+      <w:r>
+        <w:rPr>
+          <w:rFonts w:ascii="MS Gothic" w:eastAsia="MS Gothic" w:hAnsi="MS Gothic" w:cs="MS Gothic" w:hint="eastAsia"/>
+        </w:rPr>
+        <w:t>├</w:t>
+      </w:r>
+      <w:r>
+        <w:rPr>
+          <w:rFonts w:ascii="Calibri" w:hAnsi="Calibri" w:cs="Calibri"/>
+        </w:rPr>
+        <w:t>──</w:t>
+      </w:r>
+      <w:r>
+        <w:t xml:space="preserve"> </w:t>
+      </w:r>
+      <w:proofErr w:type="spellStart"/>
+      <w:r>
+        <w:t>logo.svg</w:t>
+      </w:r>
+      <w:proofErr w:type="spellEnd"/>
+    </w:p>
+    <w:p>
+      <w:r>
+        <w:lastRenderedPageBreak/>
+        <w:t xml:space="preserve">    </w:t>
+      </w:r>
+      <w:r>
+        <w:rPr>
+          <w:rFonts w:ascii="MS Gothic" w:eastAsia="MS Gothic" w:hAnsi="MS Gothic" w:cs="MS Gothic" w:hint="eastAsia"/>
+        </w:rPr>
+        <w:t>├</w:t>
+      </w:r>
+      <w:r>
+        <w:rPr>
+          <w:rFonts w:ascii="Calibri" w:hAnsi="Calibri" w:cs="Calibri"/>
+        </w:rPr>
+        <w:t>──</w:t>
+      </w:r>
+      <w:r>
+        <w:t xml:space="preserve"> reportWebVitals.js</w:t>
+      </w:r>
+    </w:p>
+    <w:p>
+      <w:r>
+        <w:t xml:space="preserve">    </w:t>
+      </w:r>
+      <w:r>
+        <w:rPr>
+          <w:rFonts w:ascii="MS Gothic" w:eastAsia="MS Gothic" w:hAnsi="MS Gothic" w:cs="MS Gothic" w:hint="eastAsia"/>
+        </w:rPr>
+        <w:t>├</w:t>
+      </w:r>
+      <w:r>
+        <w:rPr>
+          <w:rFonts w:ascii="Calibri" w:hAnsi="Calibri" w:cs="Calibri"/>
+        </w:rPr>
+        <w:t>──</w:t>
+      </w:r>
+      <w:r>
+        <w:t xml:space="preserve"> </w:t>
+      </w:r>
+      <w:proofErr w:type="spellStart"/>
+      <w:r>
+        <w:t>services</w:t>
+      </w:r>
+      <w:proofErr w:type="spellEnd"/>
+    </w:p>
+    <w:p>
+      <w:r>
+        <w:t xml:space="preserve">    │   </w:t>
+      </w:r>
+      <w:r>
+        <w:rPr>
+          <w:rFonts w:ascii="MS Gothic" w:eastAsia="MS Gothic" w:hAnsi="MS Gothic" w:cs="MS Gothic" w:hint="eastAsia"/>
+        </w:rPr>
+        <w:t>├</w:t>
+      </w:r>
+      <w:r>
+        <w:rPr>
+          <w:rFonts w:ascii="Calibri" w:hAnsi="Calibri" w:cs="Calibri"/>
+        </w:rPr>
+        <w:t>──</w:t>
+      </w:r>
+      <w:r>
+        <w:t xml:space="preserve"> activitiesService.js</w:t>
+      </w:r>
+    </w:p>
+    <w:p>
+      <w:r>
+        <w:t xml:space="preserve">    │   </w:t>
+      </w:r>
+      <w:r>
+        <w:rPr>
+          <w:rFonts w:ascii="MS Gothic" w:eastAsia="MS Gothic" w:hAnsi="MS Gothic" w:cs="MS Gothic" w:hint="eastAsia"/>
+        </w:rPr>
+        <w:t>├</w:t>
+      </w:r>
+      <w:r>
+        <w:rPr>
+          <w:rFonts w:ascii="Calibri" w:hAnsi="Calibri" w:cs="Calibri"/>
+        </w:rPr>
+        <w:t>──</w:t>
+      </w:r>
+      <w:r>
+        <w:t xml:space="preserve"> authService.js</w:t>
+      </w:r>
+    </w:p>
+    <w:p>
+      <w:r>
+        <w:t xml:space="preserve">    │   </w:t>
+      </w:r>
+      <w:r>
+        <w:rPr>
+          <w:rFonts w:ascii="MS Gothic" w:eastAsia="MS Gothic" w:hAnsi="MS Gothic" w:cs="MS Gothic" w:hint="eastAsia"/>
+        </w:rPr>
+        <w:t>├</w:t>
+      </w:r>
+      <w:r>
+        <w:rPr>
+          <w:rFonts w:ascii="Calibri" w:hAnsi="Calibri" w:cs="Calibri"/>
+        </w:rPr>
+        <w:t>──</w:t>
+      </w:r>
+      <w:r>
+        <w:t xml:space="preserve"> goalsService.js</w:t>
+      </w:r>
+    </w:p>
+    <w:p>
+      <w:r>
+        <w:t xml:space="preserve">    │   </w:t>
+      </w:r>
+      <w:r>
+        <w:rPr>
+          <w:rFonts w:ascii="MS Gothic" w:eastAsia="MS Gothic" w:hAnsi="MS Gothic" w:cs="MS Gothic" w:hint="eastAsia"/>
+        </w:rPr>
+        <w:t>├</w:t>
+      </w:r>
+      <w:r>
+        <w:rPr>
+          <w:rFonts w:ascii="Calibri" w:hAnsi="Calibri" w:cs="Calibri"/>
+        </w:rPr>
+        <w:t>──</w:t>
+      </w:r>
+      <w:r>
+        <w:t xml:space="preserve"> localStorageService.js</w:t>
+      </w:r>
+    </w:p>
+    <w:p>
+      <w:r>
+        <w:t xml:space="preserve">    │   </w:t>
+      </w:r>
+      <w:r>
+        <w:rPr>
+          <w:rFonts w:ascii="MS Gothic" w:eastAsia="MS Gothic" w:hAnsi="MS Gothic" w:cs="MS Gothic" w:hint="eastAsia"/>
+        </w:rPr>
+        <w:t>├</w:t>
+      </w:r>
+      <w:r>
+        <w:rPr>
+          <w:rFonts w:ascii="Calibri" w:hAnsi="Calibri" w:cs="Calibri"/>
+        </w:rPr>
+        <w:t>──</w:t>
+      </w:r>
+      <w:r>
+        <w:t xml:space="preserve"> locationsService.js</w:t>
+      </w:r>
+    </w:p>
+    <w:p>
+      <w:r>
+        <w:t xml:space="preserve">    │   └── syncService.js</w:t>
+      </w:r>
+    </w:p>
+    <w:p>
+      <w:r>
+        <w:t xml:space="preserve">    </w:t>
+      </w:r>
+      <w:r>
+        <w:rPr>
+          <w:rFonts w:ascii="MS Gothic" w:eastAsia="MS Gothic" w:hAnsi="MS Gothic" w:cs="MS Gothic" w:hint="eastAsia"/>
+        </w:rPr>
+        <w:t>├</w:t>
+      </w:r>
+      <w:r>
+        <w:rPr>
+          <w:rFonts w:ascii="Calibri" w:hAnsi="Calibri" w:cs="Calibri"/>
+        </w:rPr>
+        <w:t>──</w:t>
+      </w:r>
+      <w:r>
+        <w:t xml:space="preserve"> setupTests.js</w:t>
+      </w:r>
+    </w:p>
+    <w:p>
+      <w:r>
+        <w:t xml:space="preserve">    └── </w:t>
+      </w:r>
+      <w:proofErr w:type="spellStart"/>
+      <w:r>
+        <w:t>utils</w:t>
+      </w:r>
+      <w:proofErr w:type="spellEnd"/>
+    </w:p>
     <w:sectPr>
       <w:pgSz w:w="12240" w:h="15840"/>
       <w:pgMar w:top="1417" w:right="1701" w:bottom="1417" w:left="1701" w:header="708" w:footer="708" w:gutter="0"/>

</xml_diff>